<commit_message>
Memoria, solo 1 diagrama, JPGs
</commit_message>
<xml_diff>
--- a/Memoria.docx
+++ b/Memoria.docx
@@ -26,7 +26,7 @@
         <mc:AlternateContent>
           <mc:Choice Requires="wps">
             <w:drawing>
-              <wp:anchor distT="0" distB="0" distL="114300" distR="114300" simplePos="0" relativeHeight="251632640" behindDoc="1" locked="0" layoutInCell="1" allowOverlap="1" wp14:anchorId="1CFBAF3E" wp14:editId="7274C3E4">
+              <wp:anchor distT="0" distB="0" distL="114300" distR="114300" simplePos="0" relativeHeight="251649536" behindDoc="1" locked="0" layoutInCell="1" allowOverlap="1" wp14:anchorId="1CFBAF3E" wp14:editId="7274C3E4">
                 <wp:simplePos x="0" y="0"/>
                 <wp:positionH relativeFrom="margin">
                   <wp:posOffset>-120650</wp:posOffset>
@@ -167,7 +167,7 @@
                 <v:stroke joinstyle="miter"/>
                 <v:path gradientshapeok="t" o:connecttype="rect"/>
               </v:shapetype>
-              <v:shape id="Text Box 4" o:spid="_x0000_s1026" type="#_x0000_t202" style="position:absolute;margin-left:-9.5pt;margin-top:240pt;width:418.15pt;height:163.5pt;z-index:-251683840;visibility:visible;mso-wrap-style:square;mso-width-percent:0;mso-height-percent:0;mso-wrap-distance-left:9pt;mso-wrap-distance-top:0;mso-wrap-distance-right:9pt;mso-wrap-distance-bottom:0;mso-position-horizontal:absolute;mso-position-horizontal-relative:margin;mso-position-vertical:absolute;mso-position-vertical-relative:margin;mso-width-percent:0;mso-height-percent:0;mso-width-relative:margin;mso-height-relative:margin;v-text-anchor:top" o:gfxdata="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" filled="f" stroked="f">
+              <v:shape id="Text Box 4" o:spid="_x0000_s1026" type="#_x0000_t202" style="position:absolute;margin-left:-9.5pt;margin-top:240pt;width:418.15pt;height:163.5pt;z-index:-251666944;visibility:visible;mso-wrap-style:square;mso-width-percent:0;mso-height-percent:0;mso-wrap-distance-left:9pt;mso-wrap-distance-top:0;mso-wrap-distance-right:9pt;mso-wrap-distance-bottom:0;mso-position-horizontal:absolute;mso-position-horizontal-relative:margin;mso-position-vertical:absolute;mso-position-vertical-relative:margin;mso-width-percent:0;mso-height-percent:0;mso-width-relative:margin;mso-height-relative:margin;v-text-anchor:top" o:gfxdata="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" filled="f" stroked="f">
                 <v:textbox>
                   <w:txbxContent>
                     <w:p>
@@ -361,7 +361,7 @@
         <mc:AlternateContent>
           <mc:Choice Requires="wps">
             <w:drawing>
-              <wp:anchor distT="0" distB="0" distL="114300" distR="114300" simplePos="0" relativeHeight="251631616" behindDoc="1" locked="0" layoutInCell="1" allowOverlap="1" wp14:anchorId="5B61DE15" wp14:editId="048BE8A2">
+              <wp:anchor distT="0" distB="0" distL="114300" distR="114300" simplePos="0" relativeHeight="251648512" behindDoc="1" locked="0" layoutInCell="1" allowOverlap="1" wp14:anchorId="5B61DE15" wp14:editId="048BE8A2">
                 <wp:simplePos x="0" y="0"/>
                 <wp:positionH relativeFrom="margin">
                   <wp:posOffset>-127000</wp:posOffset>
@@ -776,7 +776,7 @@
           </mc:Choice>
           <mc:Fallback>
             <w:pict>
-              <v:shape w14:anchorId="5B61DE15" id="Text Box 3" o:spid="_x0000_s1027" type="#_x0000_t202" style="position:absolute;margin-left:-10pt;margin-top:339.35pt;width:418.15pt;height:293.5pt;z-index:-251684864;visibility:visible;mso-wrap-style:square;mso-width-percent:0;mso-height-percent:0;mso-wrap-distance-left:9pt;mso-wrap-distance-top:0;mso-wrap-distance-right:9pt;mso-wrap-distance-bottom:0;mso-position-horizontal:absolute;mso-position-horizontal-relative:margin;mso-position-vertical:absolute;mso-position-vertical-relative:margin;mso-width-percent:0;mso-height-percent:0;mso-width-relative:margin;mso-height-relative:margin;v-text-anchor:top" o:gfxdata="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" filled="f" stroked="f">
+              <v:shape w14:anchorId="5B61DE15" id="Text Box 3" o:spid="_x0000_s1027" type="#_x0000_t202" style="position:absolute;margin-left:-10pt;margin-top:339.35pt;width:418.15pt;height:293.5pt;z-index:-251667968;visibility:visible;mso-wrap-style:square;mso-width-percent:0;mso-height-percent:0;mso-wrap-distance-left:9pt;mso-wrap-distance-top:0;mso-wrap-distance-right:9pt;mso-wrap-distance-bottom:0;mso-position-horizontal:absolute;mso-position-horizontal-relative:margin;mso-position-vertical:absolute;mso-position-vertical-relative:margin;mso-width-percent:0;mso-height-percent:0;mso-width-relative:margin;mso-height-relative:margin;v-text-anchor:top" o:gfxdata="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" filled="f" stroked="f">
                 <v:textbox>
                   <w:txbxContent>
                     <w:p>
@@ -2056,6 +2056,12 @@
                 <w:noProof/>
                 <w:webHidden/>
               </w:rPr>
+            </w:r>
+            <w:r>
+              <w:rPr>
+                <w:noProof/>
+                <w:webHidden/>
+              </w:rPr>
               <w:fldChar w:fldCharType="separate"/>
             </w:r>
             <w:r>
@@ -2519,7 +2525,7 @@
           <w:noProof/>
         </w:rPr>
         <w:drawing>
-          <wp:anchor distT="0" distB="0" distL="114300" distR="114300" simplePos="0" relativeHeight="251633664" behindDoc="0" locked="0" layoutInCell="1" allowOverlap="1" wp14:anchorId="7212C370" wp14:editId="06684A6C">
+          <wp:anchor distT="0" distB="0" distL="114300" distR="114300" simplePos="0" relativeHeight="251650560" behindDoc="0" locked="0" layoutInCell="1" allowOverlap="1" wp14:anchorId="7212C370" wp14:editId="06684A6C">
             <wp:simplePos x="0" y="0"/>
             <wp:positionH relativeFrom="margin">
               <wp:posOffset>152400</wp:posOffset>
@@ -3250,7 +3256,7 @@
         <mc:AlternateContent>
           <mc:Choice Requires="wps">
             <w:drawing>
-              <wp:anchor distT="45720" distB="45720" distL="114300" distR="114300" simplePos="0" relativeHeight="251711488" behindDoc="0" locked="0" layoutInCell="1" allowOverlap="1" wp14:anchorId="3BF675F9" wp14:editId="36973A72">
+              <wp:anchor distT="45720" distB="45720" distL="114300" distR="114300" simplePos="0" relativeHeight="251664896" behindDoc="0" locked="0" layoutInCell="1" allowOverlap="1" wp14:anchorId="3BF675F9" wp14:editId="36973A72">
                 <wp:simplePos x="0" y="0"/>
                 <wp:positionH relativeFrom="margin">
                   <wp:align>left</wp:align>
@@ -5147,7 +5153,7 @@
           </mc:Choice>
           <mc:Fallback>
             <w:pict>
-              <v:shape w14:anchorId="3BF675F9" id="Cuadro de texto 2" o:spid="_x0000_s1028" type="#_x0000_t202" style="position:absolute;margin-left:0;margin-top:79.35pt;width:436.2pt;height:84.6pt;z-index:251711488;visibility:visible;mso-wrap-style:square;mso-width-percent:0;mso-height-percent:0;mso-wrap-distance-left:9pt;mso-wrap-distance-top:3.6pt;mso-wrap-distance-right:9pt;mso-wrap-distance-bottom:3.6pt;mso-position-horizontal:left;mso-position-horizontal-relative:margin;mso-position-vertical:absolute;mso-position-vertical-relative:text;mso-width-percent:0;mso-height-percent:0;mso-width-relative:margin;mso-height-relative:margin;v-text-anchor:top" o:gfxdata="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">
+              <v:shape w14:anchorId="3BF675F9" id="Cuadro de texto 2" o:spid="_x0000_s1028" type="#_x0000_t202" style="position:absolute;margin-left:0;margin-top:79.35pt;width:436.2pt;height:84.6pt;z-index:251664896;visibility:visible;mso-wrap-style:square;mso-width-percent:0;mso-height-percent:0;mso-wrap-distance-left:9pt;mso-wrap-distance-top:3.6pt;mso-wrap-distance-right:9pt;mso-wrap-distance-bottom:3.6pt;mso-position-horizontal:left;mso-position-horizontal-relative:margin;mso-position-vertical:absolute;mso-position-vertical-relative:text;mso-width-percent:0;mso-height-percent:0;mso-width-relative:margin;mso-height-relative:margin;v-text-anchor:top" o:gfxdata="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">
                 <v:textbox>
                   <w:txbxContent>
                     <w:p>
@@ -9563,15 +9569,7 @@
         </m:r>
       </m:oMath>
       <w:r>
-        <w:t xml:space="preserve"> tales que una función objetivo (relacionada con la similitud entre la salida del modelo y los d</w:t>
-      </w:r>
-      <w:proofErr w:type="spellStart"/>
-      <w:r>
-        <w:t>atos</w:t>
-      </w:r>
-      <w:proofErr w:type="spellEnd"/>
-      <w:r>
-        <w:t xml:space="preserve"> reales de demanda de energía) sea optimizada.</w:t>
+        <w:t xml:space="preserve"> tales que una función objetivo (relacionada con la similitud entre la salida del modelo y los datos reales de demanda de energía) sea optimizada.</w:t>
       </w:r>
     </w:p>
     <w:p>
@@ -11696,7 +11694,7 @@
         <mc:AlternateContent>
           <mc:Choice Requires="wpg">
             <w:drawing>
-              <wp:anchor distT="0" distB="0" distL="114300" distR="114300" simplePos="0" relativeHeight="251642880" behindDoc="0" locked="0" layoutInCell="1" allowOverlap="1" wp14:anchorId="33B4ADB5" wp14:editId="50D346AA">
+              <wp:anchor distT="0" distB="0" distL="114300" distR="114300" simplePos="0" relativeHeight="251654656" behindDoc="0" locked="0" layoutInCell="1" allowOverlap="1" wp14:anchorId="33B4ADB5" wp14:editId="50D346AA">
                 <wp:simplePos x="0" y="0"/>
                 <wp:positionH relativeFrom="column">
                   <wp:posOffset>4558665</wp:posOffset>
@@ -12160,7 +12158,7 @@
         <mc:AlternateContent>
           <mc:Choice Requires="wpg">
             <w:drawing>
-              <wp:anchor distT="0" distB="0" distL="114300" distR="114300" simplePos="0" relativeHeight="251645952" behindDoc="0" locked="0" layoutInCell="1" allowOverlap="1" wp14:anchorId="756888EF" wp14:editId="544AD347">
+              <wp:anchor distT="0" distB="0" distL="114300" distR="114300" simplePos="0" relativeHeight="251655680" behindDoc="0" locked="0" layoutInCell="1" allowOverlap="1" wp14:anchorId="756888EF" wp14:editId="544AD347">
                 <wp:simplePos x="0" y="0"/>
                 <wp:positionH relativeFrom="column">
                   <wp:posOffset>4482465</wp:posOffset>
@@ -12714,7 +12712,7 @@
           <w:noProof/>
         </w:rPr>
         <w:drawing>
-          <wp:anchor distT="0" distB="0" distL="114300" distR="114300" simplePos="0" relativeHeight="251638784" behindDoc="0" locked="0" layoutInCell="1" allowOverlap="1" wp14:anchorId="60E782D7" wp14:editId="55983DBB">
+          <wp:anchor distT="0" distB="0" distL="114300" distR="114300" simplePos="0" relativeHeight="251653632" behindDoc="0" locked="0" layoutInCell="1" allowOverlap="1" wp14:anchorId="60E782D7" wp14:editId="55983DBB">
             <wp:simplePos x="0" y="0"/>
             <wp:positionH relativeFrom="margin">
               <wp:align>right</wp:align>
@@ -12847,7 +12845,7 @@
           <w:noProof/>
         </w:rPr>
         <w:drawing>
-          <wp:anchor distT="0" distB="0" distL="114300" distR="114300" simplePos="0" relativeHeight="251636736" behindDoc="0" locked="0" layoutInCell="1" allowOverlap="1" wp14:anchorId="3DD2384A" wp14:editId="4C852133">
+          <wp:anchor distT="0" distB="0" distL="114300" distR="114300" simplePos="0" relativeHeight="251651584" behindDoc="0" locked="0" layoutInCell="1" allowOverlap="1" wp14:anchorId="3DD2384A" wp14:editId="4C852133">
             <wp:simplePos x="0" y="0"/>
             <wp:positionH relativeFrom="column">
               <wp:posOffset>3063240</wp:posOffset>
@@ -12958,7 +12956,7 @@
           <w:noProof/>
         </w:rPr>
         <w:drawing>
-          <wp:anchor distT="0" distB="0" distL="114300" distR="114300" simplePos="0" relativeHeight="251637760" behindDoc="0" locked="0" layoutInCell="1" allowOverlap="1" wp14:anchorId="30B12B9D" wp14:editId="2A577B71">
+          <wp:anchor distT="0" distB="0" distL="114300" distR="114300" simplePos="0" relativeHeight="251652608" behindDoc="0" locked="0" layoutInCell="1" allowOverlap="1" wp14:anchorId="30B12B9D" wp14:editId="2A577B71">
             <wp:simplePos x="0" y="0"/>
             <wp:positionH relativeFrom="margin">
               <wp:posOffset>4224655</wp:posOffset>
@@ -13219,7 +13217,7 @@
         <mc:AlternateContent>
           <mc:Choice Requires="wpg">
             <w:drawing>
-              <wp:anchor distT="0" distB="0" distL="114300" distR="114300" simplePos="0" relativeHeight="251653120" behindDoc="0" locked="0" layoutInCell="1" allowOverlap="1" wp14:anchorId="24D37431" wp14:editId="792776B0">
+              <wp:anchor distT="0" distB="0" distL="114300" distR="114300" simplePos="0" relativeHeight="251657728" behindDoc="0" locked="0" layoutInCell="1" allowOverlap="1" wp14:anchorId="24D37431" wp14:editId="792776B0">
                 <wp:simplePos x="0" y="0"/>
                 <wp:positionH relativeFrom="margin">
                   <wp:posOffset>4169410</wp:posOffset>
@@ -13338,7 +13336,7 @@
           <w:noProof/>
         </w:rPr>
         <w:drawing>
-          <wp:anchor distT="0" distB="0" distL="114300" distR="114300" simplePos="0" relativeHeight="251646976" behindDoc="0" locked="0" layoutInCell="1" allowOverlap="1" wp14:anchorId="733F7310" wp14:editId="7A013991">
+          <wp:anchor distT="0" distB="0" distL="114300" distR="114300" simplePos="0" relativeHeight="251656704" behindDoc="0" locked="0" layoutInCell="1" allowOverlap="1" wp14:anchorId="733F7310" wp14:editId="7A013991">
             <wp:simplePos x="0" y="0"/>
             <wp:positionH relativeFrom="margin">
               <wp:posOffset>3108325</wp:posOffset>
@@ -13914,7 +13912,7 @@
         </w:rPr>
         <w:lastRenderedPageBreak/>
         <w:drawing>
-          <wp:anchor distT="0" distB="0" distL="114300" distR="114300" simplePos="0" relativeHeight="251655168" behindDoc="0" locked="0" layoutInCell="1" allowOverlap="1" wp14:anchorId="55965040" wp14:editId="63BB595A">
+          <wp:anchor distT="0" distB="0" distL="114300" distR="114300" simplePos="0" relativeHeight="251658752" behindDoc="0" locked="0" layoutInCell="1" allowOverlap="1" wp14:anchorId="55965040" wp14:editId="63BB595A">
             <wp:simplePos x="0" y="0"/>
             <wp:positionH relativeFrom="margin">
               <wp:posOffset>4580890</wp:posOffset>
@@ -14147,7 +14145,7 @@
           <w:noProof/>
         </w:rPr>
         <w:drawing>
-          <wp:anchor distT="0" distB="0" distL="114300" distR="114300" simplePos="0" relativeHeight="251656192" behindDoc="0" locked="0" layoutInCell="1" allowOverlap="1" wp14:anchorId="268A5911" wp14:editId="55C96FA0">
+          <wp:anchor distT="0" distB="0" distL="114300" distR="114300" simplePos="0" relativeHeight="251659776" behindDoc="0" locked="0" layoutInCell="1" allowOverlap="1" wp14:anchorId="268A5911" wp14:editId="55C96FA0">
             <wp:simplePos x="0" y="0"/>
             <wp:positionH relativeFrom="margin">
               <wp:align>right</wp:align>
@@ -14344,7 +14342,7 @@
           <w:noProof/>
         </w:rPr>
         <w:drawing>
-          <wp:anchor distT="0" distB="0" distL="114300" distR="114300" simplePos="0" relativeHeight="251712512" behindDoc="0" locked="0" layoutInCell="1" allowOverlap="1" wp14:anchorId="41058585" wp14:editId="132CACBE">
+          <wp:anchor distT="0" distB="0" distL="114300" distR="114300" simplePos="0" relativeHeight="251665920" behindDoc="0" locked="0" layoutInCell="1" allowOverlap="1" wp14:anchorId="41058585" wp14:editId="132CACBE">
             <wp:simplePos x="0" y="0"/>
             <wp:positionH relativeFrom="margin">
               <wp:posOffset>4578985</wp:posOffset>
@@ -14588,7 +14586,7 @@
         <mc:AlternateContent>
           <mc:Choice Requires="wpg">
             <w:drawing>
-              <wp:anchor distT="0" distB="0" distL="114300" distR="114300" simplePos="0" relativeHeight="251680768" behindDoc="0" locked="0" layoutInCell="1" allowOverlap="1" wp14:anchorId="39DEB737" wp14:editId="2BCC2997">
+              <wp:anchor distT="0" distB="0" distL="114300" distR="114300" simplePos="0" relativeHeight="251660800" behindDoc="0" locked="0" layoutInCell="1" allowOverlap="1" wp14:anchorId="39DEB737" wp14:editId="2BCC2997">
                 <wp:simplePos x="0" y="0"/>
                 <wp:positionH relativeFrom="column">
                   <wp:posOffset>205201</wp:posOffset>
@@ -14963,7 +14961,7 @@
           </mc:Choice>
           <mc:Fallback>
             <w:pict>
-              <v:group w14:anchorId="39DEB737" id="Grupo 31" o:spid="_x0000_s1029" style="position:absolute;left:0;text-align:left;margin-left:16.15pt;margin-top:7.85pt;width:389.6pt;height:135.05pt;z-index:251680768" coordsize="49477,17153" o:gfxdata="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">
+              <v:group w14:anchorId="39DEB737" id="Grupo 31" o:spid="_x0000_s1029" style="position:absolute;left:0;text-align:left;margin-left:16.15pt;margin-top:7.85pt;width:389.6pt;height:135.05pt;z-index:251660800" coordsize="49477,17153" o:gfxdata="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">
                 <v:shape id="_x0000_s1030" type="#_x0000_t202" style="position:absolute;width:8571;height:2666;visibility:visible;mso-wrap-style:square;v-text-anchor:middle" o:gfxdata="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">
                   <v:textbox>
                     <w:txbxContent>
@@ -15138,7 +15136,7 @@
         <mc:AlternateContent>
           <mc:Choice Requires="wpg">
             <w:drawing>
-              <wp:anchor distT="0" distB="0" distL="114300" distR="114300" simplePos="0" relativeHeight="251695104" behindDoc="0" locked="0" layoutInCell="1" allowOverlap="1" wp14:anchorId="0E205229" wp14:editId="52643EE0">
+              <wp:anchor distT="0" distB="0" distL="114300" distR="114300" simplePos="0" relativeHeight="251661824" behindDoc="0" locked="0" layoutInCell="1" allowOverlap="1" wp14:anchorId="0E205229" wp14:editId="52643EE0">
                 <wp:simplePos x="0" y="0"/>
                 <wp:positionH relativeFrom="margin">
                   <wp:align>center</wp:align>
@@ -15471,7 +15469,7 @@
           </mc:Choice>
           <mc:Fallback>
             <w:pict>
-              <v:group w14:anchorId="0E205229" id="Grupo 47" o:spid="_x0000_s1039" style="position:absolute;left:0;text-align:left;margin-left:0;margin-top:3.5pt;width:298.45pt;height:107.9pt;z-index:251695104;mso-position-horizontal:center;mso-position-horizontal-relative:margin" coordsize="37900,13704" o:gfxdata="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">
+              <v:group w14:anchorId="0E205229" id="Grupo 47" o:spid="_x0000_s1039" style="position:absolute;left:0;text-align:left;margin-left:0;margin-top:3.5pt;width:298.45pt;height:107.9pt;z-index:251661824;mso-position-horizontal:center;mso-position-horizontal-relative:margin" coordsize="37900,13704" o:gfxdata="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">
                 <v:shape id="_x0000_s1040" type="#_x0000_t202" style="position:absolute;width:8570;height:2666;visibility:visible;mso-wrap-style:square;v-text-anchor:middle" o:gfxdata="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">
                   <v:textbox>
                     <w:txbxContent>
@@ -15614,7 +15612,7 @@
         <mc:AlternateContent>
           <mc:Choice Requires="wpg">
             <w:drawing>
-              <wp:anchor distT="0" distB="0" distL="114300" distR="114300" simplePos="0" relativeHeight="251708416" behindDoc="0" locked="0" layoutInCell="1" allowOverlap="1" wp14:anchorId="6F6CF56F" wp14:editId="58744D88">
+              <wp:anchor distT="0" distB="0" distL="114300" distR="114300" simplePos="0" relativeHeight="251662848" behindDoc="0" locked="0" layoutInCell="1" allowOverlap="1" wp14:anchorId="6F6CF56F" wp14:editId="58744D88">
                 <wp:simplePos x="0" y="0"/>
                 <wp:positionH relativeFrom="margin">
                   <wp:align>center</wp:align>
@@ -15881,7 +15879,7 @@
           </mc:Choice>
           <mc:Fallback>
             <w:pict>
-              <v:group w14:anchorId="6F6CF56F" id="Grupo 61" o:spid="_x0000_s1048" style="position:absolute;left:0;text-align:left;margin-left:0;margin-top:50.35pt;width:293.15pt;height:177.65pt;z-index:251708416;mso-position-horizontal:center;mso-position-horizontal-relative:margin" coordsize="37229,22563" o:gfxdata="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">
+              <v:group w14:anchorId="6F6CF56F" id="Grupo 61" o:spid="_x0000_s1048" style="position:absolute;left:0;text-align:left;margin-left:0;margin-top:50.35pt;width:293.15pt;height:177.65pt;z-index:251662848;mso-position-horizontal:center;mso-position-horizontal-relative:margin" coordsize="37229,22563" o:gfxdata="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">
                 <v:group id="Grupo 60" o:spid="_x0000_s1049" style="position:absolute;width:37229;height:22563" coordsize="37229,22563" o:gfxdata="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">
                   <v:shape id="_x0000_s1050" type="#_x0000_t202" style="position:absolute;top:3028;width:9084;height:5640;visibility:visible;mso-wrap-style:square;v-text-anchor:top" o:gfxdata="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" filled="f" stroked="f">
                     <v:textbox>
@@ -16079,7 +16077,7 @@
           <w:noProof/>
         </w:rPr>
         <w:drawing>
-          <wp:anchor distT="0" distB="0" distL="114300" distR="114300" simplePos="0" relativeHeight="251709440" behindDoc="0" locked="0" layoutInCell="1" allowOverlap="1" wp14:anchorId="489BBE8D" wp14:editId="14362442">
+          <wp:anchor distT="0" distB="0" distL="114300" distR="114300" simplePos="0" relativeHeight="251663872" behindDoc="0" locked="0" layoutInCell="1" allowOverlap="1" wp14:anchorId="489BBE8D" wp14:editId="14362442">
             <wp:simplePos x="0" y="0"/>
             <wp:positionH relativeFrom="margin">
               <wp:align>center</wp:align>
@@ -16965,7 +16963,10 @@
         <w:t>tiene</w:t>
       </w:r>
       <w:r>
-        <w:t xml:space="preserve"> nuestro proyecto y todas las interrelaciones que hay entre ellas.</w:t>
+        <w:t xml:space="preserve"> nuestro proyecto y todas las inte</w:t>
+      </w:r>
+      <w:r>
+        <w:t>rrelaciones que hay entre ellas:</w:t>
       </w:r>
     </w:p>
     <w:p>
@@ -16976,9 +16977,10 @@
         <w:rPr>
           <w:noProof/>
         </w:rPr>
-        <w:pict w14:anchorId="177F467C">
-          <v:shape id="_x0000_s1028" type="#_x0000_t75" style="position:absolute;margin-left:-19.05pt;margin-top:2.25pt;width:444pt;height:545.4pt;z-index:-251597824;mso-position-horizontal-relative:text;mso-position-vertical-relative:text;mso-width-relative:page;mso-height-relative:page">
-            <v:imagedata r:id="rId54" o:title="asdf"/>
+        <w:pict w14:anchorId="0C8E1EF6">
+          <v:shape id="_x0000_s1030" type="#_x0000_t75" style="position:absolute;margin-left:-8.85pt;margin-top:86.1pt;width:441.85pt;height:542.9pt;z-index:-251648512;mso-position-horizontal-relative:margin;mso-position-vertical-relative:margin;mso-width-relative:page;mso-height-relative:page">
+            <v:imagedata r:id="rId54" o:title="All Diagram"/>
+            <w10:wrap anchorx="margin" anchory="margin"/>
           </v:shape>
         </w:pict>
       </w:r>
@@ -17010,29 +17012,1113 @@
       <w:r>
         <w:t xml:space="preserve"> entendimiento se explicará cada una de sus partes por separado</w:t>
       </w:r>
+      <w:r>
+        <w:t>:</w:t>
+      </w:r>
+    </w:p>
+    <w:p/>
+    <w:p>
+      <w:pPr>
+        <w:pStyle w:val="Ttulo3"/>
+      </w:pPr>
+      <w:r>
+        <w:rPr>
+          <w:noProof/>
+        </w:rPr>
+        <w:pict w14:anchorId="71B2317A">
+          <v:shape id="_x0000_s1034" type="#_x0000_t75" style="position:absolute;left:0;text-align:left;margin-left:-57.5pt;margin-top:47.95pt;width:107.7pt;height:135.75pt;z-index:251676160;mso-position-horizontal-relative:text;mso-position-vertical-relative:text;mso-width-relative:page;mso-height-relative:page">
+            <v:imagedata r:id="rId55" o:title="All Diagram - copia (3)"/>
+            <v:shadow on="t" opacity=".5" offset="6pt,6pt"/>
+            <w10:wrap type="square"/>
+          </v:shape>
+        </w:pict>
+      </w:r>
+      <w:r>
+        <w:rPr>
+          <w:noProof/>
+        </w:rPr>
+        <w:pict w14:anchorId="4D8205C7">
+          <v:shape id="_x0000_s1032" type="#_x0000_t75" style="position:absolute;left:0;text-align:left;margin-left:51.1pt;margin-top:51.75pt;width:425.2pt;height:248.6pt;z-index:251672064;mso-position-horizontal-relative:text;mso-position-vertical-relative:text;mso-width-relative:page;mso-height-relative:page">
+            <v:imagedata r:id="rId56" o:title="Constantes Globales"/>
+            <w10:wrap type="topAndBottom"/>
+          </v:shape>
+        </w:pict>
+      </w:r>
+      <w:r>
+        <w:t>Constantes Globales</w:t>
+      </w:r>
+    </w:p>
+    <w:p>
+      <w:pPr>
+        <w:pStyle w:val="Normal2"/>
+      </w:pPr>
+    </w:p>
+    <w:p>
+      <w:pPr>
+        <w:pStyle w:val="Normal2"/>
+      </w:pPr>
+      <w:r>
+        <w:t xml:space="preserve">Estas clases están encargadas de facilitar el acceso a los datos globales del problema. </w:t>
+      </w:r>
+    </w:p>
+    <w:p>
+      <w:pPr>
+        <w:pStyle w:val="Normal2"/>
+      </w:pPr>
+      <w:r>
+        <w:t xml:space="preserve">La clase </w:t>
+      </w:r>
+      <w:proofErr w:type="spellStart"/>
+      <w:r>
+        <w:rPr>
+          <w:b/>
+        </w:rPr>
+        <w:t>YearInfo</w:t>
+      </w:r>
+      <w:proofErr w:type="spellEnd"/>
+      <w:r>
+        <w:t xml:space="preserve"> es la encargada de guardar cada una de las 14 variables macroeconómicas para cada año. </w:t>
+      </w:r>
+    </w:p>
+    <w:p>
+      <w:pPr>
+        <w:pStyle w:val="Normal2"/>
+      </w:pPr>
+      <w:r>
+        <w:t xml:space="preserve">La clase </w:t>
+      </w:r>
+      <w:proofErr w:type="spellStart"/>
+      <w:r>
+        <w:rPr>
+          <w:b/>
+        </w:rPr>
+        <w:t>Normalizer</w:t>
+      </w:r>
+      <w:proofErr w:type="spellEnd"/>
+      <w:r>
+        <w:t xml:space="preserve"> estará encargada</w:t>
+      </w:r>
+      <w:r>
+        <w:t xml:space="preserve"> de realizar todas las labores de normalización y </w:t>
+      </w:r>
+      <w:proofErr w:type="spellStart"/>
+      <w:r>
+        <w:t>desnormalización</w:t>
+      </w:r>
+      <w:proofErr w:type="spellEnd"/>
+      <w:r>
+        <w:t xml:space="preserve"> </w:t>
+      </w:r>
+      <w:r>
+        <w:t>de los datos</w:t>
+      </w:r>
+      <w:r>
+        <w:t>.</w:t>
+      </w:r>
+    </w:p>
+    <w:p>
+      <w:pPr>
+        <w:pStyle w:val="Normal2"/>
+      </w:pPr>
+      <w:r>
+        <w:t xml:space="preserve">La clase </w:t>
+      </w:r>
+      <w:proofErr w:type="spellStart"/>
+      <w:r>
+        <w:rPr>
+          <w:b/>
+        </w:rPr>
+        <w:t>Problem</w:t>
+      </w:r>
+      <w:proofErr w:type="spellEnd"/>
+      <w:r>
+        <w:t xml:space="preserve"> mediante un </w:t>
+      </w:r>
+      <w:proofErr w:type="spellStart"/>
+      <w:r>
+        <w:rPr>
+          <w:i/>
+        </w:rPr>
+        <w:t>HashMap</w:t>
+      </w:r>
+      <w:proofErr w:type="spellEnd"/>
+      <w:r>
+        <w:t xml:space="preserve"> contendrá tantos </w:t>
+      </w:r>
+      <w:proofErr w:type="spellStart"/>
+      <w:r>
+        <w:rPr>
+          <w:b/>
+        </w:rPr>
+        <w:t>YearInfo</w:t>
+      </w:r>
+      <w:proofErr w:type="spellEnd"/>
+      <w:r>
+        <w:t xml:space="preserve"> como años de datos dispongamos, aparte de una instancia de </w:t>
+      </w:r>
+      <w:proofErr w:type="spellStart"/>
+      <w:r>
+        <w:rPr>
+          <w:b/>
+        </w:rPr>
+        <w:t>Normalizer</w:t>
+      </w:r>
+      <w:proofErr w:type="spellEnd"/>
+      <w:r>
+        <w:rPr>
+          <w:b/>
+        </w:rPr>
+        <w:t>.</w:t>
+      </w:r>
+    </w:p>
+    <w:p>
+      <w:pPr>
+        <w:pStyle w:val="Normal2"/>
+      </w:pPr>
+      <w:r>
+        <w:t>Por su parte,</w:t>
+      </w:r>
+      <w:r>
+        <w:t xml:space="preserve"> </w:t>
+      </w:r>
+      <w:proofErr w:type="spellStart"/>
+      <w:r>
+        <w:rPr>
+          <w:b/>
+        </w:rPr>
+        <w:t>GlobalConstants</w:t>
+      </w:r>
+      <w:proofErr w:type="spellEnd"/>
+      <w:r>
+        <w:rPr>
+          <w:b/>
+        </w:rPr>
+        <w:t xml:space="preserve"> </w:t>
+      </w:r>
+      <w:r>
+        <w:t>funcionará como punto de acceso a nuestro problema, y además</w:t>
+      </w:r>
+      <w:r>
+        <w:t xml:space="preserve"> dispondrá de las rutas de entrenamiento que serán usadas por la parte de redes neuronales</w:t>
+      </w:r>
+      <w:r>
+        <w:t xml:space="preserve">. En caso de no </w:t>
+      </w:r>
+      <w:r>
+        <w:t>necesitar acceder a</w:t>
+      </w:r>
+      <w:r>
+        <w:t xml:space="preserve"> esas rutas, no tendría sentido la existencia de esta clase.</w:t>
+      </w:r>
+    </w:p>
+    <w:p>
+      <w:pPr>
+        <w:spacing w:before="0" w:after="0"/>
+        <w:rPr>
+          <w:rFonts w:ascii="Garamond" w:hAnsi="Garamond" w:cs="Arial"/>
+          <w:b/>
+          <w:i/>
+        </w:rPr>
+      </w:pPr>
+      <w:r>
+        <w:br w:type="page"/>
+      </w:r>
+    </w:p>
+    <w:p>
+      <w:pPr>
+        <w:pStyle w:val="Ttulo3"/>
+      </w:pPr>
+      <w:r>
+        <w:rPr>
+          <w:noProof/>
+        </w:rPr>
+        <w:lastRenderedPageBreak/>
+        <w:pict w14:anchorId="6F411606">
+          <v:shape id="_x0000_s1033" type="#_x0000_t75" style="position:absolute;left:0;text-align:left;margin-left:-58.05pt;margin-top:27pt;width:107.7pt;height:132.2pt;z-index:251674112;mso-position-horizontal-relative:text;mso-position-vertical-relative:text;mso-width-relative:page;mso-height-relative:page">
+            <v:imagedata r:id="rId57" o:title="All Diagram - copia"/>
+            <v:shadow on="t" opacity=".5" offset="6pt,6pt"/>
+            <w10:wrap type="square"/>
+          </v:shape>
+        </w:pict>
+      </w:r>
+      <w:r>
+        <w:t>Interfaz Gráfica</w:t>
+      </w:r>
+    </w:p>
+    <w:p>
+      <w:pPr>
+        <w:pStyle w:val="Normal2"/>
+      </w:pPr>
+    </w:p>
+    <w:p>
+      <w:pPr>
+        <w:pStyle w:val="Normal2"/>
+      </w:pPr>
+      <w:r>
+        <w:rPr>
+          <w:noProof/>
+        </w:rPr>
+        <w:pict w14:anchorId="2FC11B11">
+          <v:shape id="_x0000_s1035" type="#_x0000_t75" style="position:absolute;left:0;text-align:left;margin-left:66pt;margin-top:6.4pt;width:387.6pt;height:196.1pt;z-index:251678208;mso-position-horizontal-relative:text;mso-position-vertical-relative:text;mso-width-relative:page;mso-height-relative:page">
+            <v:imagedata r:id="rId58" o:title="Gui"/>
+            <w10:wrap type="topAndBottom"/>
+          </v:shape>
+        </w:pict>
+      </w:r>
+    </w:p>
+    <w:p>
+      <w:pPr>
+        <w:pStyle w:val="Normal2"/>
+      </w:pPr>
+      <w:r>
+        <w:t xml:space="preserve">En cuanto a la interfaz gráfica, disponemos de una ventana principal, correspondiente a la clase </w:t>
+      </w:r>
+      <w:proofErr w:type="spellStart"/>
+      <w:r>
+        <w:rPr>
+          <w:b/>
+        </w:rPr>
+        <w:t>MainWindow</w:t>
+      </w:r>
+      <w:proofErr w:type="spellEnd"/>
+      <w:r>
+        <w:t xml:space="preserve">, que funciona como punto de entrada de nuestro programa, con la función </w:t>
+      </w:r>
+      <w:proofErr w:type="spellStart"/>
+      <w:r>
+        <w:t>main</w:t>
+      </w:r>
+      <w:proofErr w:type="spellEnd"/>
+      <w:r>
+        <w:t xml:space="preserve">. Es un </w:t>
+      </w:r>
+      <w:proofErr w:type="spellStart"/>
+      <w:r>
+        <w:t>JPanel</w:t>
+      </w:r>
+      <w:proofErr w:type="spellEnd"/>
+      <w:r>
+        <w:t xml:space="preserve"> con pestañas. Cada una de esas pestañas dispondrá de una clase propia donde se encontrará su diseño. Al tener un esquema igual se crea la clase </w:t>
+      </w:r>
+      <w:proofErr w:type="spellStart"/>
+      <w:r>
+        <w:rPr>
+          <w:b/>
+        </w:rPr>
+        <w:t>DefaultTab</w:t>
+      </w:r>
+      <w:proofErr w:type="spellEnd"/>
+      <w:r>
+        <w:t xml:space="preserve">, de la que </w:t>
+      </w:r>
+      <w:r>
+        <w:t>heredarán</w:t>
+      </w:r>
+      <w:r>
+        <w:t xml:space="preserve"> ambas.</w:t>
+      </w:r>
+    </w:p>
+    <w:p>
+      <w:pPr>
+        <w:pStyle w:val="Normal2"/>
+        <w:jc w:val="center"/>
+      </w:pPr>
+      <w:r>
+        <w:rPr>
+          <w:noProof/>
+        </w:rPr>
+        <w:drawing>
+          <wp:inline distT="0" distB="0" distL="0" distR="0" wp14:anchorId="61BA9A5F" wp14:editId="4EC10D85">
+            <wp:extent cx="3676650" cy="2790825"/>
+            <wp:effectExtent l="0" t="0" r="0" b="9525"/>
+            <wp:docPr id="49" name="Imagen 49"/>
+            <wp:cNvGraphicFramePr>
+              <a:graphicFrameLocks xmlns:a="http://schemas.openxmlformats.org/drawingml/2006/main" noChangeAspect="1"/>
+            </wp:cNvGraphicFramePr>
+            <a:graphic xmlns:a="http://schemas.openxmlformats.org/drawingml/2006/main">
+              <a:graphicData uri="http://schemas.openxmlformats.org/drawingml/2006/picture">
+                <pic:pic xmlns:pic="http://schemas.openxmlformats.org/drawingml/2006/picture">
+                  <pic:nvPicPr>
+                    <pic:cNvPr id="1" name=""/>
+                    <pic:cNvPicPr/>
+                  </pic:nvPicPr>
+                  <pic:blipFill>
+                    <a:blip r:embed="rId59"/>
+                    <a:stretch>
+                      <a:fillRect/>
+                    </a:stretch>
+                  </pic:blipFill>
+                  <pic:spPr>
+                    <a:xfrm>
+                      <a:off x="0" y="0"/>
+                      <a:ext cx="3676650" cy="2790825"/>
+                    </a:xfrm>
+                    <a:prstGeom prst="rect">
+                      <a:avLst/>
+                    </a:prstGeom>
+                  </pic:spPr>
+                </pic:pic>
+              </a:graphicData>
+            </a:graphic>
+          </wp:inline>
+        </w:drawing>
+      </w:r>
+    </w:p>
+    <w:p>
+      <w:pPr>
+        <w:pStyle w:val="Normal2"/>
+      </w:pPr>
+    </w:p>
+    <w:p>
+      <w:pPr>
+        <w:pStyle w:val="Normal2"/>
+      </w:pPr>
+    </w:p>
+    <w:p>
+      <w:pPr>
+        <w:pStyle w:val="Normal2"/>
+      </w:pPr>
+      <w:r>
+        <w:lastRenderedPageBreak/>
+        <w:t xml:space="preserve">Las clases </w:t>
+      </w:r>
+      <w:proofErr w:type="spellStart"/>
+      <w:r>
+        <w:rPr>
+          <w:b/>
+        </w:rPr>
+        <w:t>MetaGui</w:t>
+      </w:r>
+      <w:proofErr w:type="spellEnd"/>
+      <w:r>
+        <w:t xml:space="preserve"> y </w:t>
+      </w:r>
+      <w:proofErr w:type="spellStart"/>
+      <w:r>
+        <w:rPr>
+          <w:b/>
+        </w:rPr>
+        <w:t>NeuralGui</w:t>
+      </w:r>
+      <w:proofErr w:type="spellEnd"/>
+      <w:r>
+        <w:t xml:space="preserve"> contienen el diseño interno que se mostrará al pulsar cada pestaña.</w:t>
+      </w:r>
+    </w:p>
+    <w:p>
+      <w:pPr>
+        <w:pStyle w:val="Normal2"/>
+        <w:rPr>
+          <w:b/>
+          <w:i/>
+          <w:u w:val="single"/>
+        </w:rPr>
+      </w:pPr>
+      <w:r>
+        <w:rPr>
+          <w:b/>
+          <w:i/>
+          <w:u w:val="single"/>
+        </w:rPr>
+        <w:t xml:space="preserve">En el caso de </w:t>
+      </w:r>
+      <w:proofErr w:type="spellStart"/>
+      <w:r>
+        <w:rPr>
+          <w:b/>
+          <w:i/>
+          <w:u w:val="single"/>
+        </w:rPr>
+        <w:t>MetaGui</w:t>
+      </w:r>
+      <w:proofErr w:type="spellEnd"/>
+      <w:r>
+        <w:rPr>
+          <w:b/>
+          <w:i/>
+          <w:u w:val="single"/>
+        </w:rPr>
+        <w:t>, el diseño final es éste:</w:t>
+      </w:r>
+    </w:p>
+    <w:p>
+      <w:pPr>
+        <w:pStyle w:val="Normal2"/>
+        <w:jc w:val="center"/>
+      </w:pPr>
+      <w:r>
+        <w:rPr>
+          <w:noProof/>
+        </w:rPr>
+        <w:drawing>
+          <wp:inline distT="0" distB="0" distL="0" distR="0" wp14:anchorId="4EFB2D12" wp14:editId="14FCD9EB">
+            <wp:extent cx="3676650" cy="2790825"/>
+            <wp:effectExtent l="0" t="0" r="0" b="9525"/>
+            <wp:docPr id="51" name="Imagen 51"/>
+            <wp:cNvGraphicFramePr>
+              <a:graphicFrameLocks xmlns:a="http://schemas.openxmlformats.org/drawingml/2006/main" noChangeAspect="1"/>
+            </wp:cNvGraphicFramePr>
+            <a:graphic xmlns:a="http://schemas.openxmlformats.org/drawingml/2006/main">
+              <a:graphicData uri="http://schemas.openxmlformats.org/drawingml/2006/picture">
+                <pic:pic xmlns:pic="http://schemas.openxmlformats.org/drawingml/2006/picture">
+                  <pic:nvPicPr>
+                    <pic:cNvPr id="1" name=""/>
+                    <pic:cNvPicPr/>
+                  </pic:nvPicPr>
+                  <pic:blipFill>
+                    <a:blip r:embed="rId59"/>
+                    <a:stretch>
+                      <a:fillRect/>
+                    </a:stretch>
+                  </pic:blipFill>
+                  <pic:spPr>
+                    <a:xfrm>
+                      <a:off x="0" y="0"/>
+                      <a:ext cx="3676650" cy="2790825"/>
+                    </a:xfrm>
+                    <a:prstGeom prst="rect">
+                      <a:avLst/>
+                    </a:prstGeom>
+                  </pic:spPr>
+                </pic:pic>
+              </a:graphicData>
+            </a:graphic>
+          </wp:inline>
+        </w:drawing>
+      </w:r>
+    </w:p>
+    <w:p>
+      <w:pPr>
+        <w:pStyle w:val="Normal2"/>
+        <w:rPr>
+          <w:b/>
+          <w:i/>
+          <w:u w:val="single"/>
+        </w:rPr>
+      </w:pPr>
+      <w:r>
+        <w:rPr>
+          <w:b/>
+          <w:i/>
+          <w:u w:val="single"/>
+        </w:rPr>
+        <w:t xml:space="preserve">El diseño final de </w:t>
+      </w:r>
+      <w:proofErr w:type="spellStart"/>
+      <w:r>
+        <w:rPr>
+          <w:b/>
+          <w:i/>
+          <w:u w:val="single"/>
+        </w:rPr>
+        <w:t>NeuralGui</w:t>
+      </w:r>
+      <w:proofErr w:type="spellEnd"/>
+      <w:r>
+        <w:rPr>
+          <w:b/>
+          <w:i/>
+          <w:u w:val="single"/>
+        </w:rPr>
+        <w:t>:</w:t>
+      </w:r>
+    </w:p>
+    <w:p>
+      <w:pPr>
+        <w:pStyle w:val="Normal2"/>
+        <w:jc w:val="center"/>
+      </w:pPr>
+      <w:r>
+        <w:rPr>
+          <w:noProof/>
+        </w:rPr>
+        <w:drawing>
+          <wp:inline distT="0" distB="0" distL="0" distR="0" wp14:anchorId="3069F5B8" wp14:editId="6C045E8C">
+            <wp:extent cx="3676650" cy="2790825"/>
+            <wp:effectExtent l="0" t="0" r="0" b="9525"/>
+            <wp:docPr id="52" name="Imagen 52"/>
+            <wp:cNvGraphicFramePr>
+              <a:graphicFrameLocks xmlns:a="http://schemas.openxmlformats.org/drawingml/2006/main" noChangeAspect="1"/>
+            </wp:cNvGraphicFramePr>
+            <a:graphic xmlns:a="http://schemas.openxmlformats.org/drawingml/2006/main">
+              <a:graphicData uri="http://schemas.openxmlformats.org/drawingml/2006/picture">
+                <pic:pic xmlns:pic="http://schemas.openxmlformats.org/drawingml/2006/picture">
+                  <pic:nvPicPr>
+                    <pic:cNvPr id="1" name=""/>
+                    <pic:cNvPicPr/>
+                  </pic:nvPicPr>
+                  <pic:blipFill>
+                    <a:blip r:embed="rId60"/>
+                    <a:stretch>
+                      <a:fillRect/>
+                    </a:stretch>
+                  </pic:blipFill>
+                  <pic:spPr>
+                    <a:xfrm>
+                      <a:off x="0" y="0"/>
+                      <a:ext cx="3676650" cy="2790825"/>
+                    </a:xfrm>
+                    <a:prstGeom prst="rect">
+                      <a:avLst/>
+                    </a:prstGeom>
+                  </pic:spPr>
+                </pic:pic>
+              </a:graphicData>
+            </a:graphic>
+          </wp:inline>
+        </w:drawing>
+      </w:r>
+    </w:p>
+    <w:p>
+      <w:pPr>
+        <w:pStyle w:val="Normal2"/>
+      </w:pPr>
+      <w:r>
+        <w:t>Además,</w:t>
+      </w:r>
+      <w:r>
+        <w:t xml:space="preserve"> </w:t>
+      </w:r>
+      <w:r>
+        <w:t xml:space="preserve">ambas clases </w:t>
+      </w:r>
+      <w:r>
+        <w:t>cuenta</w:t>
+      </w:r>
+      <w:r>
+        <w:t>n</w:t>
+      </w:r>
+      <w:r>
+        <w:t xml:space="preserve"> con el </w:t>
+      </w:r>
+      <w:proofErr w:type="spellStart"/>
+      <w:r>
+        <w:t>listener</w:t>
+      </w:r>
+      <w:proofErr w:type="spellEnd"/>
+      <w:r>
+        <w:t xml:space="preserve"> encargado de lanzar el procedimiento que surge tras pulsar un botón, incluyendo todo el proceso de recogida de datos y validación de los mismos, seguido del posterior lanzamiento de la búsqueda por parte de la clase </w:t>
+      </w:r>
+      <w:proofErr w:type="spellStart"/>
+      <w:r>
+        <w:t>MetaSolver</w:t>
+      </w:r>
+      <w:proofErr w:type="spellEnd"/>
+      <w:r>
+        <w:t xml:space="preserve"> o </w:t>
+      </w:r>
+      <w:proofErr w:type="spellStart"/>
+      <w:r>
+        <w:t>NeurophSolver</w:t>
+      </w:r>
+      <w:proofErr w:type="spellEnd"/>
+      <w:r>
+        <w:t xml:space="preserve">, que </w:t>
+      </w:r>
+      <w:r>
+        <w:t xml:space="preserve">serán </w:t>
+      </w:r>
+      <w:r>
+        <w:t>explicados</w:t>
+      </w:r>
+      <w:r>
+        <w:t xml:space="preserve"> </w:t>
+      </w:r>
+      <w:r>
+        <w:t>detalladamente más adelante.</w:t>
+      </w:r>
+    </w:p>
+    <w:p>
+      <w:pPr>
+        <w:spacing w:before="0" w:after="0"/>
+        <w:rPr>
+          <w:rFonts w:ascii="Garamond" w:hAnsi="Garamond" w:cs="Arial"/>
+          <w:b/>
+          <w:i/>
+        </w:rPr>
+      </w:pPr>
+      <w:r>
+        <w:br w:type="page"/>
+      </w:r>
+    </w:p>
+    <w:p>
+      <w:pPr>
+        <w:pStyle w:val="Ttulo3"/>
+      </w:pPr>
+      <w:r>
+        <w:rPr>
+          <w:noProof/>
+        </w:rPr>
+        <w:lastRenderedPageBreak/>
+        <w:pict w14:anchorId="4A17BCF0">
+          <v:shape id="_x0000_s1037" type="#_x0000_t75" style="position:absolute;left:0;text-align:left;margin-left:145.65pt;margin-top:28.6pt;width:291.35pt;height:348.3pt;z-index:-251634176;mso-position-horizontal-relative:text;mso-position-vertical-relative:text;mso-width-relative:page;mso-height-relative:page" wrapcoords="-56 0 -56 21553 21600 21553 21600 0 -56 0">
+            <v:imagedata r:id="rId61" o:title="Neural"/>
+          </v:shape>
+        </w:pict>
+      </w:r>
+      <w:r>
+        <w:t>Redes Neuronales</w:t>
+      </w:r>
+    </w:p>
+    <w:p>
+      <w:pPr>
+        <w:pStyle w:val="Normal2"/>
+      </w:pPr>
+      <w:r>
+        <w:rPr>
+          <w:noProof/>
+        </w:rPr>
+        <w:pict w14:anchorId="57B89454">
+          <v:shape id="_x0000_s1036" type="#_x0000_t75" style="position:absolute;left:0;text-align:left;margin-left:-56.95pt;margin-top:13.8pt;width:107.7pt;height:132.35pt;z-index:251680256;mso-position-horizontal-relative:text;mso-position-vertical-relative:text;mso-width-relative:page;mso-height-relative:page">
+            <v:imagedata r:id="rId62" o:title="All Diagram - copia (4)"/>
+            <v:shadow on="t" opacity=".5" offset="6pt,6pt"/>
+            <w10:wrap type="square"/>
+          </v:shape>
+        </w:pict>
+      </w:r>
+    </w:p>
+    <w:p>
+      <w:pPr>
+        <w:pStyle w:val="Normal2"/>
+      </w:pPr>
+    </w:p>
+    <w:p>
+      <w:pPr>
+        <w:pStyle w:val="Normal2"/>
+      </w:pPr>
+    </w:p>
+    <w:p>
+      <w:pPr>
+        <w:pStyle w:val="Normal2"/>
+      </w:pPr>
+    </w:p>
+    <w:p>
+      <w:pPr>
+        <w:pStyle w:val="Normal2"/>
+      </w:pPr>
+    </w:p>
+    <w:p>
+      <w:pPr>
+        <w:pStyle w:val="Normal2"/>
+      </w:pPr>
+    </w:p>
+    <w:p>
+      <w:pPr>
+        <w:pStyle w:val="Normal2"/>
+      </w:pPr>
+    </w:p>
+    <w:p>
+      <w:pPr>
+        <w:pStyle w:val="Normal2"/>
+      </w:pPr>
+    </w:p>
+    <w:p>
+      <w:pPr>
+        <w:pStyle w:val="Normal2"/>
+        <w:ind w:left="0"/>
+      </w:pPr>
+      <w:r>
+        <w:t xml:space="preserve">Podemos dividir las clases relacionadas </w:t>
+      </w:r>
+      <w:r>
+        <w:br/>
+        <w:t>con redes neuronales en 3:</w:t>
+      </w:r>
+    </w:p>
+    <w:p>
+      <w:pPr>
+        <w:pStyle w:val="Normal2"/>
+        <w:numPr>
+          <w:ilvl w:val="0"/>
+          <w:numId w:val="30"/>
+        </w:numPr>
+      </w:pPr>
+      <w:r>
+        <w:t>Clases relacionadas con gráficos</w:t>
+      </w:r>
+    </w:p>
+    <w:p>
+      <w:pPr>
+        <w:pStyle w:val="Normal2"/>
+        <w:numPr>
+          <w:ilvl w:val="1"/>
+          <w:numId w:val="30"/>
+        </w:numPr>
+        <w:rPr>
+          <w:b/>
+        </w:rPr>
+      </w:pPr>
+      <w:proofErr w:type="spellStart"/>
+      <w:r>
+        <w:rPr>
+          <w:b/>
+        </w:rPr>
+        <w:t>LineChartSample</w:t>
+      </w:r>
+      <w:proofErr w:type="spellEnd"/>
+    </w:p>
+    <w:p>
+      <w:pPr>
+        <w:pStyle w:val="Normal2"/>
+        <w:numPr>
+          <w:ilvl w:val="1"/>
+          <w:numId w:val="30"/>
+        </w:numPr>
+        <w:rPr>
+          <w:b/>
+        </w:rPr>
+      </w:pPr>
+      <w:proofErr w:type="spellStart"/>
+      <w:r>
+        <w:rPr>
+          <w:b/>
+        </w:rPr>
+        <w:t>ChartSample</w:t>
+      </w:r>
+      <w:proofErr w:type="spellEnd"/>
+    </w:p>
+    <w:p>
+      <w:pPr>
+        <w:pStyle w:val="Normal2"/>
+        <w:numPr>
+          <w:ilvl w:val="0"/>
+          <w:numId w:val="30"/>
+        </w:numPr>
+      </w:pPr>
+      <w:r>
+        <w:t>Clases externas</w:t>
+      </w:r>
+    </w:p>
+    <w:p>
+      <w:pPr>
+        <w:pStyle w:val="Normal2"/>
+        <w:numPr>
+          <w:ilvl w:val="1"/>
+          <w:numId w:val="30"/>
+        </w:numPr>
+        <w:rPr>
+          <w:b/>
+        </w:rPr>
+      </w:pPr>
+      <w:proofErr w:type="spellStart"/>
+      <w:r>
+        <w:rPr>
+          <w:b/>
+        </w:rPr>
+        <w:t>GlobalConstants</w:t>
+      </w:r>
+      <w:proofErr w:type="spellEnd"/>
+    </w:p>
+    <w:p>
+      <w:pPr>
+        <w:pStyle w:val="Normal2"/>
+        <w:numPr>
+          <w:ilvl w:val="1"/>
+          <w:numId w:val="30"/>
+        </w:numPr>
+        <w:rPr>
+          <w:b/>
+        </w:rPr>
+      </w:pPr>
+      <w:proofErr w:type="spellStart"/>
+      <w:r>
+        <w:rPr>
+          <w:b/>
+        </w:rPr>
+        <w:t>CSVTableWriter</w:t>
+      </w:r>
+      <w:proofErr w:type="spellEnd"/>
+    </w:p>
+    <w:p>
+      <w:pPr>
+        <w:pStyle w:val="Normal2"/>
+        <w:numPr>
+          <w:ilvl w:val="0"/>
+          <w:numId w:val="30"/>
+        </w:numPr>
+      </w:pPr>
+      <w:r>
+        <w:t xml:space="preserve">Clases </w:t>
+      </w:r>
+      <w:r>
+        <w:rPr>
+          <w:b/>
+          <w:i/>
+        </w:rPr>
+        <w:t>“importantes”</w:t>
+      </w:r>
+      <w:r>
+        <w:t>:</w:t>
+      </w:r>
+    </w:p>
+    <w:p>
+      <w:pPr>
+        <w:pStyle w:val="Normal2"/>
+        <w:numPr>
+          <w:ilvl w:val="1"/>
+          <w:numId w:val="30"/>
+        </w:numPr>
+        <w:rPr>
+          <w:b/>
+        </w:rPr>
+      </w:pPr>
+      <w:proofErr w:type="spellStart"/>
+      <w:r>
+        <w:rPr>
+          <w:b/>
+        </w:rPr>
+        <w:t>NeurophSolver</w:t>
+      </w:r>
+      <w:proofErr w:type="spellEnd"/>
+    </w:p>
+    <w:p>
+      <w:pPr>
+        <w:pStyle w:val="Normal2"/>
+        <w:numPr>
+          <w:ilvl w:val="1"/>
+          <w:numId w:val="30"/>
+        </w:numPr>
+        <w:rPr>
+          <w:b/>
+        </w:rPr>
+      </w:pPr>
+      <w:proofErr w:type="spellStart"/>
+      <w:r>
+        <w:rPr>
+          <w:b/>
+        </w:rPr>
+        <w:t>NeurophSearch</w:t>
+      </w:r>
+      <w:proofErr w:type="spellEnd"/>
+    </w:p>
+    <w:p>
+      <w:pPr>
+        <w:pStyle w:val="Normal2"/>
+        <w:ind w:left="0"/>
+      </w:pPr>
       <w:bookmarkStart w:id="14" w:name="_GoBack"/>
       <w:bookmarkEnd w:id="14"/>
-      <w:r>
-        <w:t>:</w:t>
-      </w:r>
-    </w:p>
-    <w:p/>
+    </w:p>
+    <w:p>
+      <w:pPr>
+        <w:pStyle w:val="Normal2"/>
+      </w:pPr>
+    </w:p>
+    <w:p>
+      <w:pPr>
+        <w:pStyle w:val="Normal2"/>
+      </w:pPr>
+    </w:p>
+    <w:p>
+      <w:pPr>
+        <w:spacing w:before="0" w:after="0"/>
+        <w:rPr>
+          <w:rFonts w:ascii="Garamond" w:hAnsi="Garamond" w:cs="Arial"/>
+          <w:b/>
+          <w:i/>
+        </w:rPr>
+      </w:pPr>
+      <w:r>
+        <w:br w:type="page"/>
+      </w:r>
+    </w:p>
     <w:p>
       <w:pPr>
         <w:pStyle w:val="Ttulo3"/>
       </w:pPr>
       <w:r>
-        <w:t>Constantes Globales</w:t>
-      </w:r>
-    </w:p>
-    <w:p/>
-    <w:p/>
-    <w:p/>
-    <w:p/>
-    <w:p/>
-    <w:p/>
-    <w:p/>
-    <w:p/>
+        <w:rPr>
+          <w:noProof/>
+        </w:rPr>
+        <w:lastRenderedPageBreak/>
+        <w:pict w14:anchorId="3FB91F26">
+          <v:shape id="_x0000_s1040" type="#_x0000_t75" style="position:absolute;left:0;text-align:left;margin-left:73.65pt;margin-top:29.5pt;width:372.3pt;height:346.65pt;z-index:251688448;mso-position-horizontal-relative:text;mso-position-vertical-relative:text;mso-width-relative:page;mso-height-relative:page">
+            <v:imagedata r:id="rId63" o:title="Meta"/>
+            <w10:wrap type="topAndBottom"/>
+          </v:shape>
+        </w:pict>
+      </w:r>
+      <w:r>
+        <w:rPr>
+          <w:noProof/>
+        </w:rPr>
+        <w:pict w14:anchorId="3600AA92">
+          <v:shape id="_x0000_s1038" type="#_x0000_t75" style="position:absolute;left:0;text-align:left;margin-left:-55.8pt;margin-top:30.35pt;width:107.7pt;height:132.15pt;z-index:251684352;mso-position-horizontal-relative:text;mso-position-vertical-relative:text;mso-width-relative:page;mso-height-relative:page">
+            <v:imagedata r:id="rId64" o:title="All Diagram - copia (5)"/>
+            <v:shadow on="t" opacity=".5" offset="6pt,6pt"/>
+            <w10:wrap type="square"/>
+          </v:shape>
+        </w:pict>
+      </w:r>
+      <w:proofErr w:type="spellStart"/>
+      <w:r>
+        <w:t>Metaheurísticas</w:t>
+      </w:r>
+      <w:proofErr w:type="spellEnd"/>
+    </w:p>
+    <w:p>
+      <w:pPr>
+        <w:pStyle w:val="Normal2"/>
+      </w:pPr>
+    </w:p>
+    <w:p>
+      <w:pPr>
+        <w:pStyle w:val="Normal2"/>
+      </w:pPr>
+    </w:p>
+    <w:p>
+      <w:pPr>
+        <w:pStyle w:val="Normal2"/>
+      </w:pPr>
+    </w:p>
+    <w:p>
+      <w:pPr>
+        <w:pStyle w:val="Normal2"/>
+      </w:pPr>
+    </w:p>
+    <w:p>
+      <w:pPr>
+        <w:pStyle w:val="Normal2"/>
+      </w:pPr>
+    </w:p>
+    <w:p>
+      <w:pPr>
+        <w:pStyle w:val="Normal2"/>
+      </w:pPr>
+      <w:r>
+        <w:t>A</w:t>
+      </w:r>
+    </w:p>
+    <w:p>
+      <w:pPr>
+        <w:pStyle w:val="Normal2"/>
+      </w:pPr>
+      <w:proofErr w:type="spellStart"/>
+      <w:r>
+        <w:t>Sdfja</w:t>
+      </w:r>
+      <w:proofErr w:type="spellEnd"/>
+    </w:p>
+    <w:p>
+      <w:pPr>
+        <w:pStyle w:val="Normal2"/>
+      </w:pPr>
+      <w:proofErr w:type="spellStart"/>
+      <w:r>
+        <w:t>Sdfja</w:t>
+      </w:r>
+      <w:proofErr w:type="spellEnd"/>
+    </w:p>
+    <w:p>
+      <w:pPr>
+        <w:pStyle w:val="Normal2"/>
+      </w:pPr>
+      <w:proofErr w:type="spellStart"/>
+      <w:r>
+        <w:t>Sdjf</w:t>
+      </w:r>
+      <w:proofErr w:type="spellEnd"/>
+    </w:p>
+    <w:p>
+      <w:pPr>
+        <w:spacing w:before="0" w:after="0"/>
+        <w:rPr>
+          <w:rFonts w:ascii="Garamond" w:hAnsi="Garamond" w:cs="Arial"/>
+          <w:b/>
+          <w:i/>
+        </w:rPr>
+      </w:pPr>
+      <w:r>
+        <w:br w:type="page"/>
+      </w:r>
+    </w:p>
+    <w:p>
+      <w:pPr>
+        <w:pStyle w:val="Ttulo3"/>
+      </w:pPr>
+      <w:r>
+        <w:rPr>
+          <w:noProof/>
+        </w:rPr>
+        <w:lastRenderedPageBreak/>
+        <w:pict w14:anchorId="228B1C85">
+          <v:shape id="_x0000_s1039" type="#_x0000_t75" style="position:absolute;left:0;text-align:left;margin-left:141.45pt;margin-top:32.6pt;width:283.5pt;height:324.55pt;z-index:251686400;mso-position-horizontal-relative:text;mso-position-vertical-relative:text;mso-width-relative:page;mso-height-relative:page">
+            <v:imagedata r:id="rId65" o:title="Optimizers"/>
+            <w10:wrap type="topAndBottom"/>
+          </v:shape>
+        </w:pict>
+      </w:r>
+      <w:r>
+        <w:rPr>
+          <w:noProof/>
+        </w:rPr>
+        <w:pict w14:anchorId="6564A885">
+          <v:shape id="_x0000_s1041" type="#_x0000_t75" style="position:absolute;left:0;text-align:left;margin-left:-58.8pt;margin-top:24.35pt;width:107.7pt;height:132.15pt;z-index:251690496;mso-position-horizontal-relative:text;mso-position-vertical-relative:text;mso-width-relative:page;mso-height-relative:page">
+            <v:imagedata r:id="rId66" o:title="All Diagram - copia (2)"/>
+            <v:shadow on="t" opacity=".5" offset="6pt,6pt"/>
+            <w10:wrap type="square"/>
+          </v:shape>
+        </w:pict>
+      </w:r>
+      <w:r>
+        <w:t xml:space="preserve">Optimizadores de </w:t>
+      </w:r>
+      <w:proofErr w:type="spellStart"/>
+      <w:r>
+        <w:t>metaheurísticas</w:t>
+      </w:r>
+      <w:proofErr w:type="spellEnd"/>
+    </w:p>
+    <w:p>
+      <w:pPr>
+        <w:pStyle w:val="Normal2"/>
+      </w:pPr>
+    </w:p>
+    <w:p>
+      <w:pPr>
+        <w:pStyle w:val="Normal2"/>
+      </w:pPr>
+      <w:proofErr w:type="spellStart"/>
+      <w:r>
+        <w:t>Asdfasjdfás</w:t>
+      </w:r>
+      <w:proofErr w:type="spellEnd"/>
+    </w:p>
+    <w:p>
+      <w:pPr>
+        <w:pStyle w:val="Normal2"/>
+      </w:pPr>
+      <w:proofErr w:type="spellStart"/>
+      <w:r>
+        <w:t>Dfja</w:t>
+      </w:r>
+      <w:proofErr w:type="spellEnd"/>
+    </w:p>
+    <w:p>
+      <w:pPr>
+        <w:pStyle w:val="Normal2"/>
+      </w:pPr>
+      <w:proofErr w:type="spellStart"/>
+      <w:r>
+        <w:t>Sdjf</w:t>
+      </w:r>
+      <w:proofErr w:type="spellEnd"/>
+    </w:p>
+    <w:p>
+      <w:pPr>
+        <w:pStyle w:val="Normal2"/>
+      </w:pPr>
+      <w:proofErr w:type="spellStart"/>
+      <w:r>
+        <w:t>Ajdsf</w:t>
+      </w:r>
+      <w:proofErr w:type="spellEnd"/>
+    </w:p>
+    <w:p>
+      <w:pPr>
+        <w:pStyle w:val="Normal2"/>
+      </w:pPr>
+    </w:p>
     <w:p>
       <w:r>
         <w:t xml:space="preserve">Tecnologías: Eclipse, </w:t>
@@ -17064,7 +18150,11 @@
     </w:p>
     <w:p>
       <w:r>
-        <w:t>Diagramas de clases. Describir a nivel de clase relevante los métodos más importantes, (mirar en otros proyectos). Figura, explicar un poco y tal, que ilustre la cantidad de código que he elaborado, como se integran las librerías. A nivel de bloque el nivel de código que se ha desarrollado (El código se sube al aula, aquí no hay que explicar nada de código, solo ver que se ha hecho)</w:t>
+        <w:t xml:space="preserve">Diagramas de clases. Describir a nivel de clase relevante los métodos más importantes, (mirar en otros proyectos). Figura, explicar un poco y tal, que ilustre la cantidad de código que he elaborado, como se integran las librerías. A nivel de bloque el nivel de código que se ha desarrollado (El código se sube al aula, aquí no hay que explicar nada </w:t>
+      </w:r>
+      <w:r>
+        <w:lastRenderedPageBreak/>
+        <w:t>de código, solo ver que se ha hecho)</w:t>
       </w:r>
       <w:r>
         <w:t>, quizás algo de pseudocódigo de la búsqueda o algo concreto,</w:t>
@@ -18368,7 +19458,7 @@
         </w:rPr>
         <w:t xml:space="preserve">, June 28. Consultado el 30 de mayo de 2010 en </w:t>
       </w:r>
-      <w:hyperlink r:id="rId55" w:history="1">
+      <w:hyperlink r:id="rId67" w:history="1">
         <w:r>
           <w:rPr>
             <w:rStyle w:val="Hipervnculo"/>
@@ -19184,7 +20274,7 @@
           <w:rPr>
             <w:noProof/>
           </w:rPr>
-          <w:t>- 20 -</w:t>
+          <w:t>- 28 -</w:t>
         </w:r>
         <w:r>
           <w:fldChar w:fldCharType="end"/>
@@ -19224,7 +20314,7 @@
           <w:rPr>
             <w:noProof/>
           </w:rPr>
-          <w:t>1</w:t>
+          <w:t>- 1 -</w:t>
         </w:r>
         <w:r>
           <w:fldChar w:fldCharType="end"/>
@@ -19992,6 +21082,119 @@
     </w:lvl>
   </w:abstractNum>
   <w:abstractNum w:abstractNumId="2" w15:restartNumberingAfterBreak="0">
+    <w:nsid w:val="13DA5566"/>
+    <w:multiLevelType w:val="hybridMultilevel"/>
+    <w:tmpl w:val="E65CDCD8"/>
+    <w:lvl w:ilvl="0" w:tplc="0C0A0001">
+      <w:start w:val="1"/>
+      <w:numFmt w:val="bullet"/>
+      <w:lvlText w:val=""/>
+      <w:lvlJc w:val="left"/>
+      <w:pPr>
+        <w:ind w:left="720" w:hanging="360"/>
+      </w:pPr>
+      <w:rPr>
+        <w:rFonts w:ascii="Symbol" w:hAnsi="Symbol" w:hint="default"/>
+      </w:rPr>
+    </w:lvl>
+    <w:lvl w:ilvl="1" w:tplc="0C0A0003">
+      <w:start w:val="1"/>
+      <w:numFmt w:val="bullet"/>
+      <w:lvlText w:val="o"/>
+      <w:lvlJc w:val="left"/>
+      <w:pPr>
+        <w:ind w:left="1440" w:hanging="360"/>
+      </w:pPr>
+      <w:rPr>
+        <w:rFonts w:ascii="Courier New" w:hAnsi="Courier New" w:cs="Courier New" w:hint="default"/>
+      </w:rPr>
+    </w:lvl>
+    <w:lvl w:ilvl="2" w:tplc="0C0A0005" w:tentative="1">
+      <w:start w:val="1"/>
+      <w:numFmt w:val="bullet"/>
+      <w:lvlText w:val=""/>
+      <w:lvlJc w:val="left"/>
+      <w:pPr>
+        <w:ind w:left="2160" w:hanging="360"/>
+      </w:pPr>
+      <w:rPr>
+        <w:rFonts w:ascii="Wingdings" w:hAnsi="Wingdings" w:hint="default"/>
+      </w:rPr>
+    </w:lvl>
+    <w:lvl w:ilvl="3" w:tplc="0C0A0001" w:tentative="1">
+      <w:start w:val="1"/>
+      <w:numFmt w:val="bullet"/>
+      <w:lvlText w:val=""/>
+      <w:lvlJc w:val="left"/>
+      <w:pPr>
+        <w:ind w:left="2880" w:hanging="360"/>
+      </w:pPr>
+      <w:rPr>
+        <w:rFonts w:ascii="Symbol" w:hAnsi="Symbol" w:hint="default"/>
+      </w:rPr>
+    </w:lvl>
+    <w:lvl w:ilvl="4" w:tplc="0C0A0003" w:tentative="1">
+      <w:start w:val="1"/>
+      <w:numFmt w:val="bullet"/>
+      <w:lvlText w:val="o"/>
+      <w:lvlJc w:val="left"/>
+      <w:pPr>
+        <w:ind w:left="3600" w:hanging="360"/>
+      </w:pPr>
+      <w:rPr>
+        <w:rFonts w:ascii="Courier New" w:hAnsi="Courier New" w:cs="Courier New" w:hint="default"/>
+      </w:rPr>
+    </w:lvl>
+    <w:lvl w:ilvl="5" w:tplc="0C0A0005" w:tentative="1">
+      <w:start w:val="1"/>
+      <w:numFmt w:val="bullet"/>
+      <w:lvlText w:val=""/>
+      <w:lvlJc w:val="left"/>
+      <w:pPr>
+        <w:ind w:left="4320" w:hanging="360"/>
+      </w:pPr>
+      <w:rPr>
+        <w:rFonts w:ascii="Wingdings" w:hAnsi="Wingdings" w:hint="default"/>
+      </w:rPr>
+    </w:lvl>
+    <w:lvl w:ilvl="6" w:tplc="0C0A0001" w:tentative="1">
+      <w:start w:val="1"/>
+      <w:numFmt w:val="bullet"/>
+      <w:lvlText w:val=""/>
+      <w:lvlJc w:val="left"/>
+      <w:pPr>
+        <w:ind w:left="5040" w:hanging="360"/>
+      </w:pPr>
+      <w:rPr>
+        <w:rFonts w:ascii="Symbol" w:hAnsi="Symbol" w:hint="default"/>
+      </w:rPr>
+    </w:lvl>
+    <w:lvl w:ilvl="7" w:tplc="0C0A0003" w:tentative="1">
+      <w:start w:val="1"/>
+      <w:numFmt w:val="bullet"/>
+      <w:lvlText w:val="o"/>
+      <w:lvlJc w:val="left"/>
+      <w:pPr>
+        <w:ind w:left="5760" w:hanging="360"/>
+      </w:pPr>
+      <w:rPr>
+        <w:rFonts w:ascii="Courier New" w:hAnsi="Courier New" w:cs="Courier New" w:hint="default"/>
+      </w:rPr>
+    </w:lvl>
+    <w:lvl w:ilvl="8" w:tplc="0C0A0005" w:tentative="1">
+      <w:start w:val="1"/>
+      <w:numFmt w:val="bullet"/>
+      <w:lvlText w:val=""/>
+      <w:lvlJc w:val="left"/>
+      <w:pPr>
+        <w:ind w:left="6480" w:hanging="360"/>
+      </w:pPr>
+      <w:rPr>
+        <w:rFonts w:ascii="Wingdings" w:hAnsi="Wingdings" w:hint="default"/>
+      </w:rPr>
+    </w:lvl>
+  </w:abstractNum>
+  <w:abstractNum w:abstractNumId="3" w15:restartNumberingAfterBreak="0">
     <w:nsid w:val="150A5D18"/>
     <w:multiLevelType w:val="multilevel"/>
     <w:tmpl w:val="1B8E7144"/>
@@ -20112,7 +21315,7 @@
       </w:rPr>
     </w:lvl>
   </w:abstractNum>
-  <w:abstractNum w:abstractNumId="3" w15:restartNumberingAfterBreak="0">
+  <w:abstractNum w:abstractNumId="4" w15:restartNumberingAfterBreak="0">
     <w:nsid w:val="185B0C3A"/>
     <w:multiLevelType w:val="hybridMultilevel"/>
     <w:tmpl w:val="91CCC5F6"/>
@@ -20225,7 +21428,7 @@
       </w:rPr>
     </w:lvl>
   </w:abstractNum>
-  <w:abstractNum w:abstractNumId="4" w15:restartNumberingAfterBreak="0">
+  <w:abstractNum w:abstractNumId="5" w15:restartNumberingAfterBreak="0">
     <w:nsid w:val="1FB4703C"/>
     <w:multiLevelType w:val="hybridMultilevel"/>
     <w:tmpl w:val="981C09A6"/>
@@ -20365,7 +21568,7 @@
       </w:rPr>
     </w:lvl>
   </w:abstractNum>
-  <w:abstractNum w:abstractNumId="5" w15:restartNumberingAfterBreak="0">
+  <w:abstractNum w:abstractNumId="6" w15:restartNumberingAfterBreak="0">
     <w:nsid w:val="251B32A1"/>
     <w:multiLevelType w:val="hybridMultilevel"/>
     <w:tmpl w:val="0F826D66"/>
@@ -20478,7 +21681,120 @@
       </w:rPr>
     </w:lvl>
   </w:abstractNum>
-  <w:abstractNum w:abstractNumId="6" w15:restartNumberingAfterBreak="0">
+  <w:abstractNum w:abstractNumId="7" w15:restartNumberingAfterBreak="0">
+    <w:nsid w:val="262045CF"/>
+    <w:multiLevelType w:val="hybridMultilevel"/>
+    <w:tmpl w:val="CF3EF300"/>
+    <w:lvl w:ilvl="0" w:tplc="0C0A0001">
+      <w:start w:val="1"/>
+      <w:numFmt w:val="bullet"/>
+      <w:lvlText w:val=""/>
+      <w:lvlJc w:val="left"/>
+      <w:pPr>
+        <w:ind w:left="1117" w:hanging="360"/>
+      </w:pPr>
+      <w:rPr>
+        <w:rFonts w:ascii="Symbol" w:hAnsi="Symbol" w:hint="default"/>
+      </w:rPr>
+    </w:lvl>
+    <w:lvl w:ilvl="1" w:tplc="0C0A0003" w:tentative="1">
+      <w:start w:val="1"/>
+      <w:numFmt w:val="bullet"/>
+      <w:lvlText w:val="o"/>
+      <w:lvlJc w:val="left"/>
+      <w:pPr>
+        <w:ind w:left="1837" w:hanging="360"/>
+      </w:pPr>
+      <w:rPr>
+        <w:rFonts w:ascii="Courier New" w:hAnsi="Courier New" w:cs="Courier New" w:hint="default"/>
+      </w:rPr>
+    </w:lvl>
+    <w:lvl w:ilvl="2" w:tplc="0C0A0005" w:tentative="1">
+      <w:start w:val="1"/>
+      <w:numFmt w:val="bullet"/>
+      <w:lvlText w:val=""/>
+      <w:lvlJc w:val="left"/>
+      <w:pPr>
+        <w:ind w:left="2557" w:hanging="360"/>
+      </w:pPr>
+      <w:rPr>
+        <w:rFonts w:ascii="Wingdings" w:hAnsi="Wingdings" w:hint="default"/>
+      </w:rPr>
+    </w:lvl>
+    <w:lvl w:ilvl="3" w:tplc="0C0A0001" w:tentative="1">
+      <w:start w:val="1"/>
+      <w:numFmt w:val="bullet"/>
+      <w:lvlText w:val=""/>
+      <w:lvlJc w:val="left"/>
+      <w:pPr>
+        <w:ind w:left="3277" w:hanging="360"/>
+      </w:pPr>
+      <w:rPr>
+        <w:rFonts w:ascii="Symbol" w:hAnsi="Symbol" w:hint="default"/>
+      </w:rPr>
+    </w:lvl>
+    <w:lvl w:ilvl="4" w:tplc="0C0A0003" w:tentative="1">
+      <w:start w:val="1"/>
+      <w:numFmt w:val="bullet"/>
+      <w:lvlText w:val="o"/>
+      <w:lvlJc w:val="left"/>
+      <w:pPr>
+        <w:ind w:left="3997" w:hanging="360"/>
+      </w:pPr>
+      <w:rPr>
+        <w:rFonts w:ascii="Courier New" w:hAnsi="Courier New" w:cs="Courier New" w:hint="default"/>
+      </w:rPr>
+    </w:lvl>
+    <w:lvl w:ilvl="5" w:tplc="0C0A0005" w:tentative="1">
+      <w:start w:val="1"/>
+      <w:numFmt w:val="bullet"/>
+      <w:lvlText w:val=""/>
+      <w:lvlJc w:val="left"/>
+      <w:pPr>
+        <w:ind w:left="4717" w:hanging="360"/>
+      </w:pPr>
+      <w:rPr>
+        <w:rFonts w:ascii="Wingdings" w:hAnsi="Wingdings" w:hint="default"/>
+      </w:rPr>
+    </w:lvl>
+    <w:lvl w:ilvl="6" w:tplc="0C0A0001" w:tentative="1">
+      <w:start w:val="1"/>
+      <w:numFmt w:val="bullet"/>
+      <w:lvlText w:val=""/>
+      <w:lvlJc w:val="left"/>
+      <w:pPr>
+        <w:ind w:left="5437" w:hanging="360"/>
+      </w:pPr>
+      <w:rPr>
+        <w:rFonts w:ascii="Symbol" w:hAnsi="Symbol" w:hint="default"/>
+      </w:rPr>
+    </w:lvl>
+    <w:lvl w:ilvl="7" w:tplc="0C0A0003" w:tentative="1">
+      <w:start w:val="1"/>
+      <w:numFmt w:val="bullet"/>
+      <w:lvlText w:val="o"/>
+      <w:lvlJc w:val="left"/>
+      <w:pPr>
+        <w:ind w:left="6157" w:hanging="360"/>
+      </w:pPr>
+      <w:rPr>
+        <w:rFonts w:ascii="Courier New" w:hAnsi="Courier New" w:cs="Courier New" w:hint="default"/>
+      </w:rPr>
+    </w:lvl>
+    <w:lvl w:ilvl="8" w:tplc="0C0A0005" w:tentative="1">
+      <w:start w:val="1"/>
+      <w:numFmt w:val="bullet"/>
+      <w:lvlText w:val=""/>
+      <w:lvlJc w:val="left"/>
+      <w:pPr>
+        <w:ind w:left="6877" w:hanging="360"/>
+      </w:pPr>
+      <w:rPr>
+        <w:rFonts w:ascii="Wingdings" w:hAnsi="Wingdings" w:hint="default"/>
+      </w:rPr>
+    </w:lvl>
+  </w:abstractNum>
+  <w:abstractNum w:abstractNumId="8" w15:restartNumberingAfterBreak="0">
     <w:nsid w:val="2FC3046D"/>
     <w:multiLevelType w:val="hybridMultilevel"/>
     <w:tmpl w:val="06DC6D76"/>
@@ -20619,7 +21935,7 @@
       </w:rPr>
     </w:lvl>
   </w:abstractNum>
-  <w:abstractNum w:abstractNumId="7" w15:restartNumberingAfterBreak="0">
+  <w:abstractNum w:abstractNumId="9" w15:restartNumberingAfterBreak="0">
     <w:nsid w:val="31251B50"/>
     <w:multiLevelType w:val="multilevel"/>
     <w:tmpl w:val="1B8E7144"/>
@@ -20740,7 +22056,7 @@
       </w:rPr>
     </w:lvl>
   </w:abstractNum>
-  <w:abstractNum w:abstractNumId="8" w15:restartNumberingAfterBreak="0">
+  <w:abstractNum w:abstractNumId="10" w15:restartNumberingAfterBreak="0">
     <w:nsid w:val="33405054"/>
     <w:multiLevelType w:val="multilevel"/>
     <w:tmpl w:val="DC621D7A"/>
@@ -20853,7 +22169,7 @@
       </w:pPr>
     </w:lvl>
   </w:abstractNum>
-  <w:abstractNum w:abstractNumId="9" w15:restartNumberingAfterBreak="0">
+  <w:abstractNum w:abstractNumId="11" w15:restartNumberingAfterBreak="0">
     <w:nsid w:val="37BB2CBE"/>
     <w:multiLevelType w:val="hybridMultilevel"/>
     <w:tmpl w:val="463859F2"/>
@@ -20993,7 +22309,7 @@
       </w:rPr>
     </w:lvl>
   </w:abstractNum>
-  <w:abstractNum w:abstractNumId="10" w15:restartNumberingAfterBreak="0">
+  <w:abstractNum w:abstractNumId="12" w15:restartNumberingAfterBreak="0">
     <w:nsid w:val="388C1B46"/>
     <w:multiLevelType w:val="hybridMultilevel"/>
     <w:tmpl w:val="177E7C48"/>
@@ -21106,7 +22422,7 @@
       </w:rPr>
     </w:lvl>
   </w:abstractNum>
-  <w:abstractNum w:abstractNumId="11" w15:restartNumberingAfterBreak="0">
+  <w:abstractNum w:abstractNumId="13" w15:restartNumberingAfterBreak="0">
     <w:nsid w:val="43FF498D"/>
     <w:multiLevelType w:val="hybridMultilevel"/>
     <w:tmpl w:val="F54ABFC0"/>
@@ -21192,7 +22508,7 @@
       </w:pPr>
     </w:lvl>
   </w:abstractNum>
-  <w:abstractNum w:abstractNumId="12" w15:restartNumberingAfterBreak="0">
+  <w:abstractNum w:abstractNumId="14" w15:restartNumberingAfterBreak="0">
     <w:nsid w:val="471664F6"/>
     <w:multiLevelType w:val="multilevel"/>
     <w:tmpl w:val="A412EE88"/>
@@ -21278,7 +22594,7 @@
       </w:pPr>
     </w:lvl>
   </w:abstractNum>
-  <w:abstractNum w:abstractNumId="13" w15:restartNumberingAfterBreak="0">
+  <w:abstractNum w:abstractNumId="15" w15:restartNumberingAfterBreak="0">
     <w:nsid w:val="543946EE"/>
     <w:multiLevelType w:val="hybridMultilevel"/>
     <w:tmpl w:val="9EB65572"/>
@@ -21391,7 +22707,7 @@
       </w:rPr>
     </w:lvl>
   </w:abstractNum>
-  <w:abstractNum w:abstractNumId="14" w15:restartNumberingAfterBreak="0">
+  <w:abstractNum w:abstractNumId="16" w15:restartNumberingAfterBreak="0">
     <w:nsid w:val="5596203F"/>
     <w:multiLevelType w:val="hybridMultilevel"/>
     <w:tmpl w:val="A69C30C6"/>
@@ -21504,7 +22820,7 @@
       </w:rPr>
     </w:lvl>
   </w:abstractNum>
-  <w:abstractNum w:abstractNumId="15" w15:restartNumberingAfterBreak="0">
+  <w:abstractNum w:abstractNumId="17" w15:restartNumberingAfterBreak="0">
     <w:nsid w:val="57330819"/>
     <w:multiLevelType w:val="multilevel"/>
     <w:tmpl w:val="AC6C592E"/>
@@ -21623,7 +22939,7 @@
       </w:rPr>
     </w:lvl>
   </w:abstractNum>
-  <w:abstractNum w:abstractNumId="16" w15:restartNumberingAfterBreak="0">
+  <w:abstractNum w:abstractNumId="18" w15:restartNumberingAfterBreak="0">
     <w:nsid w:val="59137169"/>
     <w:multiLevelType w:val="hybridMultilevel"/>
     <w:tmpl w:val="1DA6F0D4"/>
@@ -21736,7 +23052,7 @@
       </w:rPr>
     </w:lvl>
   </w:abstractNum>
-  <w:abstractNum w:abstractNumId="17" w15:restartNumberingAfterBreak="0">
+  <w:abstractNum w:abstractNumId="19" w15:restartNumberingAfterBreak="0">
     <w:nsid w:val="5A634190"/>
     <w:multiLevelType w:val="hybridMultilevel"/>
     <w:tmpl w:val="F39EB36A"/>
@@ -21822,7 +23138,7 @@
       </w:pPr>
     </w:lvl>
   </w:abstractNum>
-  <w:abstractNum w:abstractNumId="18" w15:restartNumberingAfterBreak="0">
+  <w:abstractNum w:abstractNumId="20" w15:restartNumberingAfterBreak="0">
     <w:nsid w:val="5AA3589B"/>
     <w:multiLevelType w:val="hybridMultilevel"/>
     <w:tmpl w:val="035C394C"/>
@@ -21935,7 +23251,7 @@
       </w:rPr>
     </w:lvl>
   </w:abstractNum>
-  <w:abstractNum w:abstractNumId="19" w15:restartNumberingAfterBreak="0">
+  <w:abstractNum w:abstractNumId="21" w15:restartNumberingAfterBreak="0">
     <w:nsid w:val="600613A9"/>
     <w:multiLevelType w:val="hybridMultilevel"/>
     <w:tmpl w:val="AAE22A8C"/>
@@ -22024,7 +23340,7 @@
       </w:pPr>
     </w:lvl>
   </w:abstractNum>
-  <w:abstractNum w:abstractNumId="20" w15:restartNumberingAfterBreak="0">
+  <w:abstractNum w:abstractNumId="22" w15:restartNumberingAfterBreak="0">
     <w:nsid w:val="62C276D6"/>
     <w:multiLevelType w:val="hybridMultilevel"/>
     <w:tmpl w:val="CB1C97D8"/>
@@ -22164,7 +23480,7 @@
       </w:rPr>
     </w:lvl>
   </w:abstractNum>
-  <w:abstractNum w:abstractNumId="21" w15:restartNumberingAfterBreak="0">
+  <w:abstractNum w:abstractNumId="23" w15:restartNumberingAfterBreak="0">
     <w:nsid w:val="64264F1D"/>
     <w:multiLevelType w:val="multilevel"/>
     <w:tmpl w:val="98F0DBF4"/>
@@ -22313,7 +23629,7 @@
       </w:rPr>
     </w:lvl>
   </w:abstractNum>
-  <w:abstractNum w:abstractNumId="22" w15:restartNumberingAfterBreak="0">
+  <w:abstractNum w:abstractNumId="24" w15:restartNumberingAfterBreak="0">
     <w:nsid w:val="6B835E74"/>
     <w:multiLevelType w:val="hybridMultilevel"/>
     <w:tmpl w:val="873CB076"/>
@@ -22453,7 +23769,7 @@
       </w:rPr>
     </w:lvl>
   </w:abstractNum>
-  <w:abstractNum w:abstractNumId="23" w15:restartNumberingAfterBreak="0">
+  <w:abstractNum w:abstractNumId="25" w15:restartNumberingAfterBreak="0">
     <w:nsid w:val="6BAE3F77"/>
     <w:multiLevelType w:val="hybridMultilevel"/>
     <w:tmpl w:val="D794CD02"/>
@@ -22539,7 +23855,7 @@
       </w:pPr>
     </w:lvl>
   </w:abstractNum>
-  <w:abstractNum w:abstractNumId="24" w15:restartNumberingAfterBreak="0">
+  <w:abstractNum w:abstractNumId="26" w15:restartNumberingAfterBreak="0">
     <w:nsid w:val="6D871D75"/>
     <w:multiLevelType w:val="hybridMultilevel"/>
     <w:tmpl w:val="8142438C"/>
@@ -22652,7 +23968,7 @@
       </w:rPr>
     </w:lvl>
   </w:abstractNum>
-  <w:abstractNum w:abstractNumId="25" w15:restartNumberingAfterBreak="0">
+  <w:abstractNum w:abstractNumId="27" w15:restartNumberingAfterBreak="0">
     <w:nsid w:val="6F030413"/>
     <w:multiLevelType w:val="multilevel"/>
     <w:tmpl w:val="D0502CEE"/>
@@ -22773,7 +24089,7 @@
       </w:rPr>
     </w:lvl>
   </w:abstractNum>
-  <w:abstractNum w:abstractNumId="26" w15:restartNumberingAfterBreak="0">
+  <w:abstractNum w:abstractNumId="28" w15:restartNumberingAfterBreak="0">
     <w:nsid w:val="6F9327D8"/>
     <w:multiLevelType w:val="hybridMultilevel"/>
     <w:tmpl w:val="B7666550"/>
@@ -22913,7 +24229,7 @@
       </w:rPr>
     </w:lvl>
   </w:abstractNum>
-  <w:abstractNum w:abstractNumId="27" w15:restartNumberingAfterBreak="0">
+  <w:abstractNum w:abstractNumId="29" w15:restartNumberingAfterBreak="0">
     <w:nsid w:val="7B5B1CEF"/>
     <w:multiLevelType w:val="hybridMultilevel"/>
     <w:tmpl w:val="6E645F82"/>
@@ -23027,88 +24343,94 @@
     </w:lvl>
   </w:abstractNum>
   <w:num w:numId="1">
+    <w:abstractNumId w:val="24"/>
+  </w:num>
+  <w:num w:numId="2">
+    <w:abstractNumId w:val="28"/>
+  </w:num>
+  <w:num w:numId="3">
     <w:abstractNumId w:val="22"/>
   </w:num>
-  <w:num w:numId="2">
-    <w:abstractNumId w:val="26"/>
-  </w:num>
-  <w:num w:numId="3">
-    <w:abstractNumId w:val="20"/>
-  </w:num>
   <w:num w:numId="4">
-    <w:abstractNumId w:val="6"/>
+    <w:abstractNumId w:val="8"/>
   </w:num>
   <w:num w:numId="5">
-    <w:abstractNumId w:val="4"/>
+    <w:abstractNumId w:val="5"/>
   </w:num>
   <w:num w:numId="6">
+    <w:abstractNumId w:val="11"/>
+  </w:num>
+  <w:num w:numId="7">
+    <w:abstractNumId w:val="12"/>
+  </w:num>
+  <w:num w:numId="8">
+    <w:abstractNumId w:val="10"/>
+  </w:num>
+  <w:num w:numId="9">
+    <w:abstractNumId w:val="19"/>
+  </w:num>
+  <w:num w:numId="10">
+    <w:abstractNumId w:val="21"/>
+  </w:num>
+  <w:num w:numId="11">
+    <w:abstractNumId w:val="15"/>
+  </w:num>
+  <w:num w:numId="12">
+    <w:abstractNumId w:val="18"/>
+  </w:num>
+  <w:num w:numId="13">
+    <w:abstractNumId w:val="27"/>
+  </w:num>
+  <w:num w:numId="14">
+    <w:abstractNumId w:val="3"/>
+  </w:num>
+  <w:num w:numId="15">
     <w:abstractNumId w:val="9"/>
   </w:num>
-  <w:num w:numId="7">
-    <w:abstractNumId w:val="10"/>
-  </w:num>
-  <w:num w:numId="8">
-    <w:abstractNumId w:val="8"/>
-  </w:num>
-  <w:num w:numId="9">
-    <w:abstractNumId w:val="17"/>
-  </w:num>
-  <w:num w:numId="10">
-    <w:abstractNumId w:val="19"/>
-  </w:num>
-  <w:num w:numId="11">
-    <w:abstractNumId w:val="13"/>
-  </w:num>
-  <w:num w:numId="12">
-    <w:abstractNumId w:val="16"/>
-  </w:num>
-  <w:num w:numId="13">
-    <w:abstractNumId w:val="25"/>
-  </w:num>
-  <w:num w:numId="14">
-    <w:abstractNumId w:val="2"/>
-  </w:num>
-  <w:num w:numId="15">
-    <w:abstractNumId w:val="7"/>
-  </w:num>
   <w:num w:numId="16">
-    <w:abstractNumId w:val="12"/>
+    <w:abstractNumId w:val="14"/>
   </w:num>
   <w:num w:numId="17">
     <w:abstractNumId w:val="1"/>
   </w:num>
   <w:num w:numId="18">
-    <w:abstractNumId w:val="15"/>
+    <w:abstractNumId w:val="17"/>
   </w:num>
   <w:num w:numId="19">
-    <w:abstractNumId w:val="11"/>
+    <w:abstractNumId w:val="13"/>
   </w:num>
   <w:num w:numId="20">
     <w:abstractNumId w:val="0"/>
   </w:num>
   <w:num w:numId="21">
-    <w:abstractNumId w:val="21"/>
+    <w:abstractNumId w:val="23"/>
   </w:num>
   <w:num w:numId="22">
-    <w:abstractNumId w:val="27"/>
+    <w:abstractNumId w:val="29"/>
   </w:num>
   <w:num w:numId="23">
-    <w:abstractNumId w:val="24"/>
+    <w:abstractNumId w:val="26"/>
   </w:num>
   <w:num w:numId="24">
-    <w:abstractNumId w:val="23"/>
+    <w:abstractNumId w:val="25"/>
   </w:num>
   <w:num w:numId="25">
-    <w:abstractNumId w:val="3"/>
+    <w:abstractNumId w:val="4"/>
   </w:num>
   <w:num w:numId="26">
-    <w:abstractNumId w:val="14"/>
+    <w:abstractNumId w:val="16"/>
   </w:num>
   <w:num w:numId="27">
-    <w:abstractNumId w:val="18"/>
+    <w:abstractNumId w:val="20"/>
   </w:num>
   <w:num w:numId="28">
-    <w:abstractNumId w:val="5"/>
+    <w:abstractNumId w:val="6"/>
+  </w:num>
+  <w:num w:numId="29">
+    <w:abstractNumId w:val="7"/>
+  </w:num>
+  <w:num w:numId="30">
+    <w:abstractNumId w:val="2"/>
   </w:num>
 </w:numbering>
 </file>
@@ -24397,7 +25719,7 @@
 </file>
 
 <file path=customXml/itemProps1.xml><?xml version="1.0" encoding="utf-8"?>
-<ds:datastoreItem xmlns:ds="http://schemas.openxmlformats.org/officeDocument/2006/customXml" ds:itemID="{BEF4F425-AA3E-45A0-8485-B8F6E7D95A39}">
+<ds:datastoreItem xmlns:ds="http://schemas.openxmlformats.org/officeDocument/2006/customXml" ds:itemID="{CCCC04E2-7728-457F-BD3B-69B87F916B93}">
   <ds:schemaRefs>
     <ds:schemaRef ds:uri="http://schemas.openxmlformats.org/officeDocument/2006/bibliography"/>
   </ds:schemaRefs>

</xml_diff>

<commit_message>
memoria y gui neural
</commit_message>
<xml_diff>
--- a/Memoria.docx
+++ b/Memoria.docx
@@ -17073,9 +17073,6 @@
       <w:pPr>
         <w:pStyle w:val="Normal2"/>
       </w:pPr>
-      <w:r>
-        <w:t xml:space="preserve">La clase </w:t>
-      </w:r>
       <w:proofErr w:type="spellStart"/>
       <w:r>
         <w:rPr>
@@ -17092,9 +17089,6 @@
       <w:pPr>
         <w:pStyle w:val="Normal2"/>
       </w:pPr>
-      <w:r>
-        <w:t xml:space="preserve">La clase </w:t>
-      </w:r>
       <w:proofErr w:type="spellStart"/>
       <w:r>
         <w:rPr>
@@ -17119,9 +17113,6 @@
       <w:pPr>
         <w:pStyle w:val="Normal2"/>
       </w:pPr>
-      <w:r>
-        <w:t xml:space="preserve">La clase </w:t>
-      </w:r>
       <w:proofErr w:type="spellStart"/>
       <w:r>
         <w:rPr>
@@ -17174,12 +17165,6 @@
       <w:pPr>
         <w:pStyle w:val="Normal2"/>
       </w:pPr>
-      <w:r>
-        <w:t>Por su parte,</w:t>
-      </w:r>
-      <w:r>
-        <w:t xml:space="preserve"> </w:t>
-      </w:r>
       <w:proofErr w:type="spellStart"/>
       <w:r>
         <w:rPr>
@@ -17297,7 +17282,13 @@
       </w:r>
       <w:proofErr w:type="spellEnd"/>
       <w:r>
-        <w:t xml:space="preserve"> con pestañas. Cada una de esas pestañas dispondrá de una clase propia donde se encontrará su diseño. Al tener un esquema igual se crea la clase </w:t>
+        <w:t xml:space="preserve"> con pestañas. Cada una de esas pestañas dispondrá de una clase propia donde se encontrará su diseño. Al tener un esquema </w:t>
+      </w:r>
+      <w:r>
+        <w:t xml:space="preserve">compartido </w:t>
+      </w:r>
+      <w:r>
+        <w:t xml:space="preserve">se crea la clase </w:t>
       </w:r>
       <w:proofErr w:type="spellStart"/>
       <w:r>
@@ -17579,24 +17570,15 @@
         <w:t xml:space="preserve"> </w:t>
       </w:r>
       <w:r>
-        <w:t xml:space="preserve">ambas clases </w:t>
-      </w:r>
-      <w:r>
-        <w:t>cuenta</w:t>
-      </w:r>
-      <w:r>
-        <w:t>n</w:t>
-      </w:r>
-      <w:r>
-        <w:t xml:space="preserve"> con el </w:t>
-      </w:r>
-      <w:proofErr w:type="spellStart"/>
-      <w:r>
-        <w:t>listener</w:t>
-      </w:r>
-      <w:proofErr w:type="spellEnd"/>
-      <w:r>
-        <w:t xml:space="preserve"> encargado de lanzar el procedimiento que surge tras pulsar un botón, incluyendo todo el proceso de recogida de datos y validación de los mismos, seguido del posterior lanzamiento de la búsqueda por parte de la clase </w:t>
+        <w:t>también están encargadas de lanzar</w:t>
+      </w:r>
+      <w:r>
+        <w:t xml:space="preserve"> el procedimiento que surge tras pulsar un botón, incluyendo todo el proceso de recogida de datos y validación de los mismos, </w:t>
+      </w:r>
+      <w:bookmarkStart w:id="14" w:name="_GoBack"/>
+      <w:bookmarkEnd w:id="14"/>
+      <w:r>
+        <w:t xml:space="preserve">seguido del posterior lanzamiento de la búsqueda por parte de la clase </w:t>
       </w:r>
       <w:proofErr w:type="spellStart"/>
       <w:r>
@@ -17742,9 +17724,38 @@
           <w:ilvl w:val="0"/>
           <w:numId w:val="30"/>
         </w:numPr>
-      </w:pPr>
-      <w:r>
-        <w:t>Clases relacionadas con gráficos</w:t>
+        <w:rPr>
+          <w:u w:val="single"/>
+        </w:rPr>
+      </w:pPr>
+      <w:r>
+        <w:rPr>
+          <w:u w:val="single"/>
+        </w:rPr>
+        <w:t xml:space="preserve">Clases </w:t>
+      </w:r>
+      <w:r>
+        <w:rPr>
+          <w:u w:val="single"/>
+        </w:rPr>
+        <w:t>de interfaz</w:t>
+      </w:r>
+    </w:p>
+    <w:p>
+      <w:pPr>
+        <w:pStyle w:val="Normal2"/>
+        <w:ind w:left="720" w:right="5102"/>
+      </w:pPr>
+      <w:proofErr w:type="spellStart"/>
+      <w:r>
+        <w:rPr>
+          <w:b/>
+        </w:rPr>
+        <w:t>ChartData</w:t>
+      </w:r>
+      <w:proofErr w:type="spellEnd"/>
+      <w:r>
+        <w:t xml:space="preserve"> contiene la información correspondiente a los errores que se han ido obteniendo a lo largo de un entrenamiento y la configuración del mismo. </w:t>
       </w:r>
     </w:p>
     <w:p>
@@ -17757,11 +17768,30 @@
         <w:rPr>
           <w:b/>
         </w:rPr>
+        <w:t>LineChartSample</w:t>
+      </w:r>
+      <w:proofErr w:type="spellEnd"/>
+      <w:r>
+        <w:t xml:space="preserve"> genera un </w:t>
+      </w:r>
+      <w:proofErr w:type="spellStart"/>
+      <w:r>
+        <w:rPr>
+          <w:i/>
+        </w:rPr>
+        <w:t>Thread</w:t>
+      </w:r>
+      <w:proofErr w:type="spellEnd"/>
+      <w:r>
+        <w:t xml:space="preserve"> que se encarga de crear una ventana y pintar tantas líneas como </w:t>
+      </w:r>
+      <w:proofErr w:type="spellStart"/>
+      <w:r>
         <w:t>ChartData</w:t>
       </w:r>
       <w:proofErr w:type="spellEnd"/>
       <w:r>
-        <w:t xml:space="preserve"> contiene la información correspondiente a los errores que se han ido obteniendo a lo largo de un entrenamiento y la configuración del mismo. </w:t>
+        <w:t xml:space="preserve"> tenga de entrada.</w:t>
       </w:r>
     </w:p>
     <w:p>
@@ -17769,44 +17799,6 @@
         <w:pStyle w:val="Normal2"/>
         <w:ind w:left="720" w:right="4818"/>
       </w:pPr>
-      <w:proofErr w:type="spellStart"/>
-      <w:r>
-        <w:rPr>
-          <w:b/>
-        </w:rPr>
-        <w:t>LineChartSample</w:t>
-      </w:r>
-      <w:proofErr w:type="spellEnd"/>
-      <w:r>
-        <w:t xml:space="preserve"> genera un </w:t>
-      </w:r>
-      <w:proofErr w:type="spellStart"/>
-      <w:r>
-        <w:rPr>
-          <w:i/>
-        </w:rPr>
-        <w:t>Thread</w:t>
-      </w:r>
-      <w:proofErr w:type="spellEnd"/>
-      <w:r>
-        <w:t xml:space="preserve"> que se encarga de crear una ventana y pintar tantas líneas como </w:t>
-      </w:r>
-      <w:proofErr w:type="spellStart"/>
-      <w:r>
-        <w:t>ChartData</w:t>
-      </w:r>
-      <w:proofErr w:type="spellEnd"/>
-      <w:r>
-        <w:t xml:space="preserve"> tenga de entrada.</w:t>
-      </w:r>
-    </w:p>
-    <w:p>
-      <w:pPr>
-        <w:pStyle w:val="Normal2"/>
-        <w:ind w:left="720" w:right="4818"/>
-      </w:pPr>
-      <w:bookmarkStart w:id="14" w:name="_GoBack"/>
-      <w:bookmarkEnd w:id="14"/>
     </w:p>
     <w:p>
       <w:pPr>
@@ -17815,8 +17807,14 @@
           <w:ilvl w:val="0"/>
           <w:numId w:val="30"/>
         </w:numPr>
-      </w:pPr>
-      <w:r>
+        <w:rPr>
+          <w:u w:val="single"/>
+        </w:rPr>
+      </w:pPr>
+      <w:r>
+        <w:rPr>
+          <w:u w:val="single"/>
+        </w:rPr>
         <w:t>Clases externas</w:t>
       </w:r>
     </w:p>
@@ -17897,12 +17895,6 @@
       <w:r>
         <w:t>.</w:t>
       </w:r>
-    </w:p>
-    <w:p>
-      <w:pPr>
-        <w:pStyle w:val="Normal2"/>
-        <w:ind w:left="0"/>
-      </w:pPr>
     </w:p>
     <w:p>
       <w:pPr>
@@ -17921,6 +17913,9 @@
         </w:numPr>
       </w:pPr>
       <w:r>
+        <w:rPr>
+          <w:u w:val="single"/>
+        </w:rPr>
         <w:lastRenderedPageBreak/>
         <w:t xml:space="preserve">Clases </w:t>
       </w:r>
@@ -17928,6 +17923,7 @@
         <w:rPr>
           <w:b/>
           <w:i/>
+          <w:u w:val="single"/>
         </w:rPr>
         <w:t>“importantes”</w:t>
       </w:r>
@@ -20356,7 +20352,7 @@
           <w:rPr>
             <w:noProof/>
           </w:rPr>
-          <w:t>- 27 -</w:t>
+          <w:t>- 35 -</w:t>
         </w:r>
         <w:r>
           <w:fldChar w:fldCharType="end"/>
@@ -25801,7 +25797,7 @@
 </file>
 
 <file path=customXml/itemProps1.xml><?xml version="1.0" encoding="utf-8"?>
-<ds:datastoreItem xmlns:ds="http://schemas.openxmlformats.org/officeDocument/2006/customXml" ds:itemID="{025C720A-35A8-4FBA-AFFA-CFCB7D2BC8EC}">
+<ds:datastoreItem xmlns:ds="http://schemas.openxmlformats.org/officeDocument/2006/customXml" ds:itemID="{387A36A4-34AA-4A6B-8F31-6C348D6990FD}">
   <ds:schemaRefs>
     <ds:schemaRef ds:uri="http://schemas.openxmlformats.org/officeDocument/2006/bibliography"/>
   </ds:schemaRefs>

</xml_diff>